<commit_message>
reviewed page 2 checkin comments
</commit_message>
<xml_diff>
--- a/Documentation/Folio/357899H-2RP10-AT1-Folio-MH.docx
+++ b/Documentation/Folio/357899H-2RP10-AT1-Folio-MH.docx
@@ -384,25 +384,7 @@
           <w:sz w:val="20"/>
           <w:szCs w:val="20"/>
         </w:rPr>
-        <w:t xml:space="preserve">When deciding on a topic for my research project, I had 3 general topics that I wanted to investigate. These were computers, AI and game design. I had decided on these because I am very interested in all </w:t>
-      </w:r>
-      <w:proofErr w:type="gramStart"/>
-      <w:r>
-        <w:rPr>
-          <w:rFonts w:ascii="Calibri" w:hAnsi="Calibri" w:cs="Calibri"/>
-          <w:sz w:val="20"/>
-          <w:szCs w:val="20"/>
-        </w:rPr>
-        <w:t>3, and</w:t>
-      </w:r>
-      <w:proofErr w:type="gramEnd"/>
-      <w:r>
-        <w:rPr>
-          <w:rFonts w:ascii="Calibri" w:hAnsi="Calibri" w:cs="Calibri"/>
-          <w:sz w:val="20"/>
-          <w:szCs w:val="20"/>
-        </w:rPr>
-        <w:t xml:space="preserve"> have been interested in most of them since a young age.</w:t>
+        <w:t>When deciding on a topic for my research project, I had 3 general topics that I wanted to investigate. These were computers, AI and game design. I had decided on these because I am very interested in all 3, and have been interested in most of them since a young age.</w:t>
       </w:r>
     </w:p>
     <w:p>
@@ -698,31 +680,7 @@
                                 <w:szCs w:val="20"/>
                                 <w:lang w:val="en-US"/>
                               </w:rPr>
-                              <w:t xml:space="preserve">Thinking process and question development </w:t>
-                            </w:r>
-                            <w:proofErr w:type="spellStart"/>
-                            <w:r>
-                              <w:rPr>
-                                <w:rFonts w:ascii="Calibri" w:hAnsi="Calibri" w:cs="Calibri"/>
-                                <w:i/>
-                                <w:iCs/>
-                                <w:sz w:val="20"/>
-                                <w:szCs w:val="20"/>
-                                <w:lang w:val="en-US"/>
-                              </w:rPr>
-                              <w:t>mindmap</w:t>
-                            </w:r>
-                            <w:proofErr w:type="spellEnd"/>
-                            <w:r>
-                              <w:rPr>
-                                <w:rFonts w:ascii="Calibri" w:hAnsi="Calibri" w:cs="Calibri"/>
-                                <w:i/>
-                                <w:iCs/>
-                                <w:sz w:val="20"/>
-                                <w:szCs w:val="20"/>
-                                <w:lang w:val="en-US"/>
-                              </w:rPr>
-                              <w:t>.</w:t>
+                              <w:t>Thinking process and question development mindmap.</w:t>
                             </w:r>
                           </w:p>
                         </w:txbxContent>
@@ -841,25 +799,7 @@
           <w:sz w:val="20"/>
           <w:szCs w:val="20"/>
         </w:rPr>
-        <w:t>be either very simple (</w:t>
-      </w:r>
-      <w:proofErr w:type="spellStart"/>
-      <w:r>
-        <w:rPr>
-          <w:rFonts w:ascii="Calibri" w:hAnsi="Calibri" w:cs="Calibri"/>
-          <w:sz w:val="20"/>
-          <w:szCs w:val="20"/>
-        </w:rPr>
-        <w:t>Whats</w:t>
-      </w:r>
-      <w:proofErr w:type="spellEnd"/>
-      <w:r>
-        <w:rPr>
-          <w:rFonts w:ascii="Calibri" w:hAnsi="Calibri" w:cs="Calibri"/>
-          <w:sz w:val="20"/>
-          <w:szCs w:val="20"/>
-        </w:rPr>
-        <w:t xml:space="preserve"> the difference between a PC and laptop) or very in depth and would take far longer to make (How does an OS work). It’s a similar story for game development, as </w:t>
+        <w:t xml:space="preserve">be either very simple (Whats the difference between a PC and laptop) or very in depth and would take far longer to make (How does an OS work). It’s a similar story for game development, as </w:t>
       </w:r>
       <w:r>
         <w:rPr>
@@ -1259,23 +1199,13 @@
                 <w:szCs w:val="20"/>
               </w:rPr>
             </w:pPr>
-            <w:proofErr w:type="gramStart"/>
-            <w:r>
-              <w:rPr>
-                <w:rFonts w:ascii="Calibri" w:hAnsi="Calibri" w:cs="Calibri"/>
-                <w:sz w:val="20"/>
-                <w:szCs w:val="20"/>
-              </w:rPr>
-              <w:t>Technical  knowledge</w:t>
-            </w:r>
-            <w:proofErr w:type="gramEnd"/>
-            <w:r>
-              <w:rPr>
-                <w:rFonts w:ascii="Calibri" w:hAnsi="Calibri" w:cs="Calibri"/>
-                <w:sz w:val="20"/>
-                <w:szCs w:val="20"/>
-              </w:rPr>
-              <w:t xml:space="preserve"> barrier</w:t>
+            <w:r>
+              <w:rPr>
+                <w:rFonts w:ascii="Calibri" w:hAnsi="Calibri" w:cs="Calibri"/>
+                <w:sz w:val="20"/>
+                <w:szCs w:val="20"/>
+              </w:rPr>
+              <w:t>Technical  knowledge barrier</w:t>
             </w:r>
           </w:p>
         </w:tc>
@@ -1823,25 +1753,7 @@
                 <w:sz w:val="20"/>
                 <w:szCs w:val="20"/>
               </w:rPr>
-              <w:t xml:space="preserve">Unclear whether real world or </w:t>
-            </w:r>
-            <w:proofErr w:type="spellStart"/>
-            <w:r>
-              <w:rPr>
-                <w:rFonts w:ascii="Calibri" w:hAnsi="Calibri" w:cs="Calibri"/>
-                <w:sz w:val="20"/>
-                <w:szCs w:val="20"/>
-              </w:rPr>
-              <w:t>simultaed</w:t>
-            </w:r>
-            <w:proofErr w:type="spellEnd"/>
-            <w:r>
-              <w:rPr>
-                <w:rFonts w:ascii="Calibri" w:hAnsi="Calibri" w:cs="Calibri"/>
-                <w:sz w:val="20"/>
-                <w:szCs w:val="20"/>
-              </w:rPr>
-              <w:t xml:space="preserve"> pendulum</w:t>
+              <w:t>Unclear whether real world or simultaed pendulum</w:t>
             </w:r>
           </w:p>
           <w:p>
@@ -1985,25 +1897,7 @@
                 <w:sz w:val="20"/>
                 <w:szCs w:val="20"/>
               </w:rPr>
-              <w:t xml:space="preserve">Unclear whether simulated or </w:t>
-            </w:r>
-            <w:proofErr w:type="gramStart"/>
-            <w:r>
-              <w:rPr>
-                <w:rFonts w:ascii="Calibri" w:hAnsi="Calibri" w:cs="Calibri"/>
-                <w:sz w:val="20"/>
-                <w:szCs w:val="20"/>
-              </w:rPr>
-              <w:t>real world</w:t>
-            </w:r>
-            <w:proofErr w:type="gramEnd"/>
-            <w:r>
-              <w:rPr>
-                <w:rFonts w:ascii="Calibri" w:hAnsi="Calibri" w:cs="Calibri"/>
-                <w:sz w:val="20"/>
-                <w:szCs w:val="20"/>
-              </w:rPr>
-              <w:t xml:space="preserve"> pendulum</w:t>
+              <w:t>Unclear whether simulated or real world pendulum</w:t>
             </w:r>
           </w:p>
         </w:tc>
@@ -2289,19 +2183,8 @@
           <w:sz w:val="20"/>
           <w:szCs w:val="20"/>
         </w:rPr>
-        <w:t xml:space="preserve"> mine, but they can be very </w:t>
-      </w:r>
-      <w:proofErr w:type="spellStart"/>
-      <w:proofErr w:type="gramStart"/>
-      <w:r>
-        <w:rPr>
-          <w:rFonts w:ascii="Calibri" w:hAnsi="Calibri" w:cs="Calibri"/>
-          <w:sz w:val="20"/>
-          <w:szCs w:val="20"/>
-        </w:rPr>
-        <w:t>indepth</w:t>
-      </w:r>
-      <w:proofErr w:type="spellEnd"/>
+        <w:t xml:space="preserve"> mine, but they can be very indepth</w:t>
+      </w:r>
       <w:r>
         <w:rPr>
           <w:rFonts w:ascii="Calibri" w:hAnsi="Calibri" w:cs="Calibri"/>
@@ -2324,42 +2207,15 @@
           <w:sz w:val="20"/>
           <w:szCs w:val="20"/>
         </w:rPr>
-        <w:t>and</w:t>
-      </w:r>
-      <w:proofErr w:type="gramEnd"/>
-      <w:r>
-        <w:rPr>
-          <w:rFonts w:ascii="Calibri" w:hAnsi="Calibri" w:cs="Calibri"/>
-          <w:sz w:val="20"/>
-          <w:szCs w:val="20"/>
-        </w:rPr>
-        <w:t xml:space="preserve"> it can be difficult </w:t>
-      </w:r>
-      <w:r>
-        <w:rPr>
-          <w:rFonts w:ascii="Calibri" w:hAnsi="Calibri" w:cs="Calibri"/>
-          <w:sz w:val="20"/>
-          <w:szCs w:val="20"/>
-        </w:rPr>
-        <w:t xml:space="preserve">to apply them </w:t>
-      </w:r>
-      <w:proofErr w:type="spellStart"/>
-      <w:r>
-        <w:rPr>
-          <w:rFonts w:ascii="Calibri" w:hAnsi="Calibri" w:cs="Calibri"/>
-          <w:sz w:val="20"/>
-          <w:szCs w:val="20"/>
-        </w:rPr>
-        <w:t>succesfully</w:t>
-      </w:r>
-      <w:proofErr w:type="spellEnd"/>
-      <w:r>
-        <w:rPr>
-          <w:rFonts w:ascii="Calibri" w:hAnsi="Calibri" w:cs="Calibri"/>
-          <w:sz w:val="20"/>
-          <w:szCs w:val="20"/>
-        </w:rPr>
-        <w:t xml:space="preserve"> to have the intended result. </w:t>
+        <w:t xml:space="preserve">and it can be difficult </w:t>
+      </w:r>
+      <w:r>
+        <w:rPr>
+          <w:rFonts w:ascii="Calibri" w:hAnsi="Calibri" w:cs="Calibri"/>
+          <w:sz w:val="20"/>
+          <w:szCs w:val="20"/>
+        </w:rPr>
+        <w:t xml:space="preserve">to apply them succesfully to have the intended result. </w:t>
       </w:r>
       <w:r>
         <w:rPr>
@@ -2369,7 +2225,6 @@
         </w:rPr>
         <w:t xml:space="preserve">Because of this, I have decided to </w:t>
       </w:r>
-      <w:proofErr w:type="spellStart"/>
       <w:r>
         <w:rPr>
           <w:rFonts w:ascii="Calibri" w:hAnsi="Calibri" w:cs="Calibri"/>
@@ -2379,7 +2234,6 @@
         </w:rPr>
         <w:t>to</w:t>
       </w:r>
-      <w:proofErr w:type="spellEnd"/>
       <w:r>
         <w:rPr>
           <w:rFonts w:ascii="Calibri" w:hAnsi="Calibri" w:cs="Calibri"/>
@@ -2501,7 +2355,6 @@
         <w:t xml:space="preserve"> skills and my </w:t>
       </w:r>
       <w:commentRangeStart w:id="3"/>
-      <w:proofErr w:type="spellStart"/>
       <w:r>
         <w:rPr>
           <w:rFonts w:ascii="Calibri" w:hAnsi="Calibri" w:cs="Calibri"/>
@@ -2530,9 +2383,15 @@
           <w:sz w:val="20"/>
           <w:szCs w:val="20"/>
         </w:rPr>
-        <w:t>ial</w:t>
-      </w:r>
-      <w:proofErr w:type="spellEnd"/>
+        <w:t xml:space="preserve">ial </w:t>
+      </w:r>
+      <w:commentRangeEnd w:id="3"/>
+      <w:r>
+        <w:rPr>
+          <w:rStyle w:val="CommentReference"/>
+        </w:rPr>
+        <w:commentReference w:id="3"/>
+      </w:r>
       <w:r>
         <w:rPr>
           <w:rFonts w:ascii="Calibri" w:hAnsi="Calibri" w:cs="Calibri"/>
@@ -2541,23 +2400,6 @@
           <w:sz w:val="20"/>
           <w:szCs w:val="20"/>
         </w:rPr>
-        <w:t xml:space="preserve"> </w:t>
-      </w:r>
-      <w:commentRangeEnd w:id="3"/>
-      <w:r>
-        <w:rPr>
-          <w:rStyle w:val="CommentReference"/>
-        </w:rPr>
-        <w:commentReference w:id="3"/>
-      </w:r>
-      <w:r>
-        <w:rPr>
-          <w:rFonts w:ascii="Calibri" w:hAnsi="Calibri" w:cs="Calibri"/>
-          <w:i/>
-          <w:iCs/>
-          <w:sz w:val="20"/>
-          <w:szCs w:val="20"/>
-        </w:rPr>
         <w:t>and Creative Thinking</w:t>
       </w:r>
       <w:r>
@@ -2598,25 +2440,7 @@
           <w:sz w:val="20"/>
           <w:szCs w:val="20"/>
         </w:rPr>
-        <w:t xml:space="preserve">I will have to think critically about what </w:t>
-      </w:r>
-      <w:proofErr w:type="spellStart"/>
-      <w:r>
-        <w:rPr>
-          <w:rFonts w:ascii="Calibri" w:hAnsi="Calibri" w:cs="Calibri"/>
-          <w:sz w:val="20"/>
-          <w:szCs w:val="20"/>
-        </w:rPr>
-        <w:t>paramaters</w:t>
-      </w:r>
-      <w:proofErr w:type="spellEnd"/>
-      <w:r>
-        <w:rPr>
-          <w:rFonts w:ascii="Calibri" w:hAnsi="Calibri" w:cs="Calibri"/>
-          <w:sz w:val="20"/>
-          <w:szCs w:val="20"/>
-        </w:rPr>
-        <w:t xml:space="preserve"> to pass in</w:t>
+        <w:t>I will have to think critically about what paramaters to pass in</w:t>
       </w:r>
       <w:r>
         <w:rPr>
@@ -2675,51 +2499,15 @@
           <w:sz w:val="20"/>
           <w:szCs w:val="20"/>
         </w:rPr>
-        <w:t xml:space="preserve">should be interested in learning how machine learning algorithms </w:t>
-      </w:r>
-      <w:proofErr w:type="gramStart"/>
-      <w:r>
-        <w:rPr>
-          <w:rFonts w:ascii="Calibri" w:hAnsi="Calibri" w:cs="Calibri"/>
-          <w:sz w:val="20"/>
-          <w:szCs w:val="20"/>
-        </w:rPr>
-        <w:t>actually work</w:t>
-      </w:r>
-      <w:proofErr w:type="gramEnd"/>
-      <w:r>
-        <w:rPr>
-          <w:rFonts w:ascii="Calibri" w:hAnsi="Calibri" w:cs="Calibri"/>
-          <w:sz w:val="20"/>
-          <w:szCs w:val="20"/>
-        </w:rPr>
-        <w:t xml:space="preserve">, similar to myself. They would be interested in how they can apply this knowledge within their own programs or </w:t>
-      </w:r>
-      <w:r>
-        <w:rPr>
-          <w:rFonts w:ascii="Calibri" w:hAnsi="Calibri" w:cs="Calibri"/>
-          <w:sz w:val="20"/>
-          <w:szCs w:val="20"/>
-        </w:rPr>
-        <w:t xml:space="preserve">applications. My findings will be analytical over several different training methods, showing how each one would </w:t>
-      </w:r>
-      <w:proofErr w:type="gramStart"/>
-      <w:r>
-        <w:rPr>
-          <w:rFonts w:ascii="Calibri" w:hAnsi="Calibri" w:cs="Calibri"/>
-          <w:sz w:val="20"/>
-          <w:szCs w:val="20"/>
-        </w:rPr>
-        <w:t>function</w:t>
-      </w:r>
-      <w:proofErr w:type="gramEnd"/>
-      <w:r>
-        <w:rPr>
-          <w:rFonts w:ascii="Calibri" w:hAnsi="Calibri" w:cs="Calibri"/>
-          <w:sz w:val="20"/>
-          <w:szCs w:val="20"/>
-        </w:rPr>
-        <w:t xml:space="preserve"> and which is best for my use case. </w:t>
+        <w:t xml:space="preserve">should be interested in learning how machine learning algorithms actually work, similar to myself. They would be interested in how they can apply this knowledge within their own programs or </w:t>
+      </w:r>
+      <w:r>
+        <w:rPr>
+          <w:rFonts w:ascii="Calibri" w:hAnsi="Calibri" w:cs="Calibri"/>
+          <w:sz w:val="20"/>
+          <w:szCs w:val="20"/>
+        </w:rPr>
+        <w:t xml:space="preserve">applications. My findings will be analytical over several different training methods, showing how each one would function and which is best for my use case. </w:t>
       </w:r>
       <w:r>
         <w:rPr>
@@ -2736,35 +2524,15 @@
           <w:szCs w:val="20"/>
         </w:rPr>
         <w:lastRenderedPageBreak/>
-        <w:t xml:space="preserve">presented in a table or a similar comparison. This is because it can easily convey what data I want to help decide on the best algorithm for my use case. The presented data will include the name of each method to train the MLA, what each method is in basic terms, the pros, cons, time to train, and a standard effectiveness based on a consistent amount of training </w:t>
-      </w:r>
-      <w:proofErr w:type="spellStart"/>
-      <w:proofErr w:type="gramStart"/>
-      <w:r>
-        <w:rPr>
-          <w:rFonts w:ascii="Calibri" w:hAnsi="Calibri" w:cs="Calibri"/>
-          <w:sz w:val="20"/>
-          <w:szCs w:val="20"/>
-        </w:rPr>
-        <w:t>time.</w:t>
-      </w:r>
-      <w:r>
-        <w:rPr>
-          <w:rFonts w:ascii="Calibri" w:hAnsi="Calibri" w:cs="Calibri"/>
-          <w:sz w:val="20"/>
-          <w:szCs w:val="20"/>
-        </w:rPr>
-        <w:t>This</w:t>
-      </w:r>
-      <w:proofErr w:type="spellEnd"/>
-      <w:proofErr w:type="gramEnd"/>
-      <w:r>
-        <w:rPr>
-          <w:rFonts w:ascii="Calibri" w:hAnsi="Calibri" w:cs="Calibri"/>
-          <w:sz w:val="20"/>
-          <w:szCs w:val="20"/>
-        </w:rPr>
-        <w:t xml:space="preserve"> </w:t>
+        <w:t>presented in a table or a similar comparison. This is because it can easily convey what data I want to help decide on the best algorithm for my use case. The presented data will include the name of each method to train the MLA, what each method is in basic terms, the pros, cons, time to train, and a standard effectiveness based on a consistent amount of training time.</w:t>
+      </w:r>
+      <w:r>
+        <w:rPr>
+          <w:rFonts w:ascii="Calibri" w:hAnsi="Calibri" w:cs="Calibri"/>
+          <w:sz w:val="20"/>
+          <w:szCs w:val="20"/>
+        </w:rPr>
+        <w:t xml:space="preserve">This </w:t>
       </w:r>
       <w:r>
         <w:rPr>
@@ -2807,7 +2575,6 @@
                 <w:szCs w:val="20"/>
               </w:rPr>
             </w:pPr>
-            <w:proofErr w:type="spellStart"/>
             <w:r>
               <w:rPr>
                 <w:rFonts w:ascii="Calibri" w:hAnsi="Calibri" w:cs="Calibri"/>
@@ -2818,7 +2585,6 @@
               </w:rPr>
               <w:t>Subquestions</w:t>
             </w:r>
-            <w:proofErr w:type="spellEnd"/>
           </w:p>
         </w:tc>
       </w:tr>
@@ -3180,7 +2946,34 @@
                 <w:sz w:val="20"/>
                 <w:szCs w:val="20"/>
               </w:rPr>
-              <w:t>How can I design the learning function of, and apply an MLA into my chosen cart pendulum simulation</w:t>
+              <w:t>How can I design the</w:t>
+            </w:r>
+            <w:r>
+              <w:rPr>
+                <w:rFonts w:ascii="Calibri" w:hAnsi="Calibri" w:cs="Calibri"/>
+                <w:color w:val="00B0F0"/>
+                <w:sz w:val="20"/>
+                <w:szCs w:val="20"/>
+              </w:rPr>
+              <w:t xml:space="preserve"> various</w:t>
+            </w:r>
+            <w:r>
+              <w:rPr>
+                <w:rFonts w:ascii="Calibri" w:hAnsi="Calibri" w:cs="Calibri"/>
+                <w:color w:val="00B0F0"/>
+                <w:sz w:val="20"/>
+                <w:szCs w:val="20"/>
+              </w:rPr>
+              <w:t xml:space="preserve"> </w:t>
+            </w:r>
+            <w:r>
+              <w:rPr>
+                <w:rFonts w:ascii="Calibri" w:hAnsi="Calibri" w:cs="Calibri"/>
+                <w:color w:val="00B0F0"/>
+                <w:sz w:val="20"/>
+                <w:szCs w:val="20"/>
+              </w:rPr>
+              <w:t xml:space="preserve"> function of, and apply an MLA into my chosen cart pendulum simulation</w:t>
             </w:r>
           </w:p>
         </w:tc>
@@ -3217,6 +3010,7 @@
               </w:rPr>
             </w:pPr>
             <w:commentRangeStart w:id="7"/>
+            <w:commentRangeStart w:id="8"/>
             <w:r>
               <w:rPr>
                 <w:rFonts w:ascii="Calibri" w:hAnsi="Calibri" w:cs="Calibri"/>
@@ -3277,6 +3071,13 @@
                 <w:rStyle w:val="CommentReference"/>
               </w:rPr>
               <w:commentReference w:id="7"/>
+            </w:r>
+            <w:commentRangeEnd w:id="8"/>
+            <w:r>
+              <w:rPr>
+                <w:rStyle w:val="CommentReference"/>
+              </w:rPr>
+              <w:commentReference w:id="8"/>
             </w:r>
           </w:p>
         </w:tc>
@@ -3303,13 +3104,13 @@
         <mc:AlternateContent>
           <mc:Choice Requires="wps">
             <w:drawing>
-              <wp:anchor distT="45720" distB="45720" distL="114300" distR="114300" simplePos="0" relativeHeight="251665408" behindDoc="0" locked="0" layoutInCell="1" allowOverlap="1" wp14:anchorId="09BD3E57" wp14:editId="5437F218">
+              <wp:anchor distT="45720" distB="45720" distL="114300" distR="114300" simplePos="0" relativeHeight="251665408" behindDoc="0" locked="0" layoutInCell="1" allowOverlap="1" wp14:anchorId="09BD3E57" wp14:editId="02EAE123">
                 <wp:simplePos x="0" y="0"/>
                 <wp:positionH relativeFrom="margin">
-                  <wp:align>right</wp:align>
+                  <wp:posOffset>4286250</wp:posOffset>
                 </wp:positionH>
                 <wp:positionV relativeFrom="paragraph">
-                  <wp:posOffset>2004531</wp:posOffset>
+                  <wp:posOffset>1887855</wp:posOffset>
                 </wp:positionV>
                 <wp:extent cx="2518410" cy="477520"/>
                 <wp:effectExtent l="0" t="0" r="0" b="0"/>
@@ -3327,7 +3128,7 @@
                       <wps:spPr bwMode="auto">
                         <a:xfrm>
                           <a:off x="0" y="0"/>
-                          <a:ext cx="2518410" cy="477848"/>
+                          <a:ext cx="2518410" cy="477520"/>
                         </a:xfrm>
                         <a:prstGeom prst="rect">
                           <a:avLst/>
@@ -3455,7 +3256,7 @@
           </mc:Choice>
           <mc:Fallback>
             <w:pict>
-              <v:shape w14:anchorId="09BD3E57" id="_x0000_s1027" type="#_x0000_t202" style="position:absolute;left:0;text-align:left;margin-left:147.1pt;margin-top:157.85pt;width:198.3pt;height:37.6pt;z-index:251665408;visibility:visible;mso-wrap-style:square;mso-width-percent:0;mso-height-percent:0;mso-wrap-distance-left:9pt;mso-wrap-distance-top:3.6pt;mso-wrap-distance-right:9pt;mso-wrap-distance-bottom:3.6pt;mso-position-horizontal:right;mso-position-horizontal-relative:margin;mso-position-vertical:absolute;mso-position-vertical-relative:text;mso-width-percent:0;mso-height-percent:0;mso-width-relative:margin;mso-height-relative:margin;v-text-anchor:top" o:gfxdata="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" filled="f" stroked="f">
+              <v:shape w14:anchorId="09BD3E57" id="_x0000_s1027" type="#_x0000_t202" style="position:absolute;left:0;text-align:left;margin-left:337.5pt;margin-top:148.65pt;width:198.3pt;height:37.6pt;z-index:251665408;visibility:visible;mso-wrap-style:square;mso-width-percent:0;mso-height-percent:0;mso-wrap-distance-left:9pt;mso-wrap-distance-top:3.6pt;mso-wrap-distance-right:9pt;mso-wrap-distance-bottom:3.6pt;mso-position-horizontal:absolute;mso-position-horizontal-relative:margin;mso-position-vertical:absolute;mso-position-vertical-relative:text;mso-width-percent:0;mso-height-percent:0;mso-width-relative:margin;mso-height-relative:margin;v-text-anchor:top" o:gfxdata="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" filled="f" stroked="f">
                 <v:textbox>
                   <w:txbxContent>
                     <w:p>
@@ -3568,15 +3369,15 @@
           <w:szCs w:val="20"/>
         </w:rPr>
         <w:drawing>
-          <wp:anchor distT="0" distB="0" distL="114300" distR="114300" simplePos="0" relativeHeight="251663360" behindDoc="0" locked="0" layoutInCell="1" allowOverlap="1" wp14:anchorId="2067EB64" wp14:editId="692FF450">
+          <wp:anchor distT="0" distB="0" distL="114300" distR="114300" simplePos="0" relativeHeight="251663360" behindDoc="0" locked="0" layoutInCell="1" allowOverlap="1" wp14:anchorId="2067EB64" wp14:editId="3DE5C4EB">
             <wp:simplePos x="0" y="0"/>
             <wp:positionH relativeFrom="margin">
-              <wp:align>right</wp:align>
+              <wp:posOffset>4291965</wp:posOffset>
             </wp:positionH>
             <wp:positionV relativeFrom="paragraph">
-              <wp:posOffset>58420</wp:posOffset>
+              <wp:posOffset>54610</wp:posOffset>
             </wp:positionV>
-            <wp:extent cx="2500630" cy="2000250"/>
+            <wp:extent cx="2350135" cy="1879600"/>
             <wp:effectExtent l="0" t="0" r="0" b="0"/>
             <wp:wrapSquare wrapText="bothSides"/>
             <wp:docPr id="564570761" name="Picture 2" descr="A black background with text&#10;&#10;Description automatically generated"/>
@@ -3605,7 +3406,7 @@
                   <pic:spPr>
                     <a:xfrm>
                       <a:off x="0" y="0"/>
-                      <a:ext cx="2500630" cy="2000250"/>
+                      <a:ext cx="2350135" cy="1879600"/>
                     </a:xfrm>
                     <a:prstGeom prst="rect">
                       <a:avLst/>
@@ -3629,25 +3430,7 @@
           <w:sz w:val="20"/>
           <w:szCs w:val="20"/>
         </w:rPr>
-        <w:t xml:space="preserve">My 4 </w:t>
-      </w:r>
-      <w:proofErr w:type="spellStart"/>
-      <w:r>
-        <w:rPr>
-          <w:rFonts w:ascii="Calibri" w:hAnsi="Calibri" w:cs="Calibri"/>
-          <w:sz w:val="20"/>
-          <w:szCs w:val="20"/>
-        </w:rPr>
-        <w:t>subquestions</w:t>
-      </w:r>
-      <w:proofErr w:type="spellEnd"/>
-      <w:r>
-        <w:rPr>
-          <w:rFonts w:ascii="Calibri" w:hAnsi="Calibri" w:cs="Calibri"/>
-          <w:sz w:val="20"/>
-          <w:szCs w:val="20"/>
-        </w:rPr>
-        <w:t xml:space="preserve"> are derived from the main question, including </w:t>
+        <w:t xml:space="preserve">My 4 subquestions are derived from the main question, including </w:t>
       </w:r>
       <w:r>
         <w:rPr>
@@ -3656,9 +3439,9 @@
           <w:sz w:val="20"/>
           <w:szCs w:val="20"/>
         </w:rPr>
-        <w:t xml:space="preserve">how to use or build a physics simulation for my </w:t>
-      </w:r>
-      <w:commentRangeStart w:id="8"/>
+        <w:t xml:space="preserve">how to use or build a physics simulation </w:t>
+      </w:r>
+      <w:commentRangeStart w:id="9"/>
       <w:r>
         <w:rPr>
           <w:rFonts w:ascii="Calibri" w:hAnsi="Calibri" w:cs="Calibri"/>
@@ -3666,14 +3449,14 @@
           <w:sz w:val="20"/>
           <w:szCs w:val="20"/>
         </w:rPr>
-        <w:t>use case</w:t>
-      </w:r>
-      <w:commentRangeEnd w:id="8"/>
+        <w:t>that accurately simulates a cart and pendulum</w:t>
+      </w:r>
+      <w:commentRangeEnd w:id="9"/>
       <w:r>
         <w:rPr>
           <w:rStyle w:val="CommentReference"/>
         </w:rPr>
-        <w:commentReference w:id="8"/>
+        <w:commentReference w:id="9"/>
       </w:r>
       <w:r>
         <w:rPr>
@@ -3712,6 +3495,15 @@
       <w:r>
         <w:rPr>
           <w:rFonts w:ascii="Calibri" w:hAnsi="Calibri" w:cs="Calibri"/>
+          <w:color w:val="00B0F0"/>
+          <w:sz w:val="20"/>
+          <w:szCs w:val="20"/>
+        </w:rPr>
+        <w:t>s</w:t>
+      </w:r>
+      <w:r>
+        <w:rPr>
+          <w:rFonts w:ascii="Calibri" w:hAnsi="Calibri" w:cs="Calibri"/>
           <w:sz w:val="20"/>
           <w:szCs w:val="20"/>
         </w:rPr>
@@ -3732,43 +3524,7 @@
           <w:sz w:val="20"/>
           <w:szCs w:val="20"/>
         </w:rPr>
-        <w:t xml:space="preserve">.  I chose these sub-questions </w:t>
-      </w:r>
-      <w:proofErr w:type="spellStart"/>
-      <w:r>
-        <w:rPr>
-          <w:rFonts w:ascii="Calibri" w:hAnsi="Calibri" w:cs="Calibri"/>
-          <w:sz w:val="20"/>
-          <w:szCs w:val="20"/>
-        </w:rPr>
-        <w:t>becaues</w:t>
-      </w:r>
-      <w:proofErr w:type="spellEnd"/>
-      <w:r>
-        <w:rPr>
-          <w:rFonts w:ascii="Calibri" w:hAnsi="Calibri" w:cs="Calibri"/>
-          <w:sz w:val="20"/>
-          <w:szCs w:val="20"/>
-        </w:rPr>
-        <w:t xml:space="preserve"> it addresses all the necessary points of my question, to help better both my and the readers understanding of what </w:t>
-      </w:r>
-      <w:proofErr w:type="gramStart"/>
-      <w:r>
-        <w:rPr>
-          <w:rFonts w:ascii="Calibri" w:hAnsi="Calibri" w:cs="Calibri"/>
-          <w:sz w:val="20"/>
-          <w:szCs w:val="20"/>
-        </w:rPr>
-        <w:t>are MLAs</w:t>
-      </w:r>
-      <w:proofErr w:type="gramEnd"/>
-      <w:r>
-        <w:rPr>
-          <w:rFonts w:ascii="Calibri" w:hAnsi="Calibri" w:cs="Calibri"/>
-          <w:sz w:val="20"/>
-          <w:szCs w:val="20"/>
-        </w:rPr>
-        <w:t xml:space="preserve"> and how to use them. </w:t>
+        <w:t xml:space="preserve">.  I chose these sub-questions becaues it addresses all the necessary points of my question, to help better both my and the readers understanding of what are MLAs and how to use them. </w:t>
       </w:r>
       <w:r>
         <w:rPr>
@@ -3822,27 +3578,7 @@
           <w:sz w:val="20"/>
           <w:szCs w:val="20"/>
         </w:rPr>
-        <w:t xml:space="preserve">Being able to </w:t>
-      </w:r>
-      <w:proofErr w:type="gramStart"/>
-      <w:r>
-        <w:rPr>
-          <w:rFonts w:ascii="Calibri" w:hAnsi="Calibri" w:cs="Calibri"/>
-          <w:color w:val="7030A0"/>
-          <w:sz w:val="20"/>
-          <w:szCs w:val="20"/>
-        </w:rPr>
-        <w:t>actually apply</w:t>
-      </w:r>
-      <w:proofErr w:type="gramEnd"/>
-      <w:r>
-        <w:rPr>
-          <w:rFonts w:ascii="Calibri" w:hAnsi="Calibri" w:cs="Calibri"/>
-          <w:color w:val="7030A0"/>
-          <w:sz w:val="20"/>
-          <w:szCs w:val="20"/>
-        </w:rPr>
-        <w:t xml:space="preserve"> and train an MLA is very different from simply theorising about how they work, as they could evolve and develop in unexpected ways. </w:t>
+        <w:t xml:space="preserve">Being able to actually apply and train an MLA is very different from simply theorising about how they work, as they could evolve and develop in unexpected ways. </w:t>
       </w:r>
       <w:r>
         <w:rPr>
@@ -3907,7 +3643,6 @@
           </w:tcPr>
           <w:p>
             <w:pPr>
-              <w:jc w:val="both"/>
               <w:rPr>
                 <w:rFonts w:ascii="Calibri" w:hAnsi="Calibri" w:cs="Calibri"/>
                 <w:b/>
@@ -3926,7 +3661,7 @@
               </w:rPr>
               <w:t xml:space="preserve">What </w:t>
             </w:r>
-            <w:commentRangeStart w:id="9"/>
+            <w:commentRangeStart w:id="10"/>
             <w:r>
               <w:rPr>
                 <w:rFonts w:ascii="Calibri" w:hAnsi="Calibri" w:cs="Calibri"/>
@@ -3957,12 +3692,12 @@
               </w:rPr>
               <w:t xml:space="preserve"> are </w:t>
             </w:r>
-            <w:commentRangeEnd w:id="9"/>
+            <w:commentRangeEnd w:id="10"/>
             <w:r>
               <w:rPr>
                 <w:rStyle w:val="CommentReference"/>
               </w:rPr>
-              <w:commentReference w:id="9"/>
+              <w:commentReference w:id="10"/>
             </w:r>
             <w:r>
               <w:rPr>
@@ -4067,7 +3802,6 @@
               </w:rPr>
             </w:pPr>
             <w:hyperlink r:id="rId13" w:history="1">
-              <w:proofErr w:type="spellStart"/>
               <w:r>
                 <w:rPr>
                   <w:rStyle w:val="Hyperlink"/>
@@ -4075,17 +3809,7 @@
                   <w:sz w:val="20"/>
                   <w:szCs w:val="20"/>
                 </w:rPr>
-                <w:t>myPhysicsLab</w:t>
-              </w:r>
-              <w:proofErr w:type="spellEnd"/>
-              <w:r>
-                <w:rPr>
-                  <w:rStyle w:val="Hyperlink"/>
-                  <w:rFonts w:ascii="Calibri" w:hAnsi="Calibri" w:cs="Calibri"/>
-                  <w:sz w:val="20"/>
-                  <w:szCs w:val="20"/>
-                </w:rPr>
-                <w:t>: Moveable Pendulum</w:t>
+                <w:t>myPhysicsLab: Moveable Pendulum</w:t>
               </w:r>
             </w:hyperlink>
             <w:r>
@@ -4195,27 +3919,17 @@
                 <w:szCs w:val="20"/>
               </w:rPr>
             </w:pPr>
-            <w:proofErr w:type="spellStart"/>
-            <w:r>
-              <w:rPr>
-                <w:rFonts w:ascii="Calibri" w:hAnsi="Calibri" w:cs="Calibri"/>
-                <w:sz w:val="20"/>
-                <w:szCs w:val="20"/>
-              </w:rPr>
-              <w:t>Youtube</w:t>
-            </w:r>
-            <w:proofErr w:type="spellEnd"/>
-            <w:r>
-              <w:rPr>
-                <w:rFonts w:ascii="Calibri" w:hAnsi="Calibri" w:cs="Calibri"/>
-                <w:sz w:val="20"/>
-                <w:szCs w:val="20"/>
-              </w:rPr>
-              <w:t xml:space="preserve"> videos</w:t>
+            <w:r>
+              <w:rPr>
+                <w:rFonts w:ascii="Calibri" w:hAnsi="Calibri" w:cs="Calibri"/>
+                <w:sz w:val="20"/>
+                <w:szCs w:val="20"/>
+              </w:rPr>
+              <w:t>Youtube videos</w:t>
             </w:r>
           </w:p>
         </w:tc>
-        <w:commentRangeStart w:id="10"/>
+        <w:commentRangeStart w:id="11"/>
         <w:tc>
           <w:tcPr>
             <w:tcW w:w="4398" w:type="dxa"/>
@@ -4258,12 +3972,12 @@
               </w:rPr>
               <w:fldChar w:fldCharType="end"/>
             </w:r>
-            <w:commentRangeEnd w:id="10"/>
+            <w:commentRangeEnd w:id="11"/>
             <w:r>
               <w:rPr>
                 <w:rStyle w:val="CommentReference"/>
               </w:rPr>
-              <w:commentReference w:id="10"/>
+              <w:commentReference w:id="11"/>
             </w:r>
           </w:p>
         </w:tc>
@@ -4300,25 +4014,7 @@
                 <w:sz w:val="20"/>
                 <w:szCs w:val="20"/>
               </w:rPr>
-              <w:t xml:space="preserve"> has no license </w:t>
-            </w:r>
-            <w:proofErr w:type="spellStart"/>
-            <w:r>
-              <w:rPr>
-                <w:rFonts w:ascii="Calibri" w:hAnsi="Calibri" w:cs="Calibri"/>
-                <w:sz w:val="20"/>
-                <w:szCs w:val="20"/>
-              </w:rPr>
-              <w:t>attatched</w:t>
-            </w:r>
-            <w:proofErr w:type="spellEnd"/>
-            <w:r>
-              <w:rPr>
-                <w:rFonts w:ascii="Calibri" w:hAnsi="Calibri" w:cs="Calibri"/>
-                <w:sz w:val="20"/>
-                <w:szCs w:val="20"/>
-              </w:rPr>
-              <w:t xml:space="preserve">, which means it falls under standard copyright law. This means that I cannot create any derivative works from his code. However, from </w:t>
+              <w:t xml:space="preserve"> has no license attatched, which means it falls under standard copyright law. This means that I cannot create any derivative works from his code. However, from </w:t>
             </w:r>
             <w:hyperlink r:id="rId17" w:history="1">
               <w:r>
@@ -4337,25 +4033,7 @@
                 <w:sz w:val="20"/>
                 <w:szCs w:val="20"/>
               </w:rPr>
-              <w:t xml:space="preserve"> onwards in the video, he suggests several different ways in which the watcher could modify his works and create their own. </w:t>
-            </w:r>
-            <w:proofErr w:type="gramStart"/>
-            <w:r>
-              <w:rPr>
-                <w:rFonts w:ascii="Calibri" w:hAnsi="Calibri" w:cs="Calibri"/>
-                <w:sz w:val="20"/>
-                <w:szCs w:val="20"/>
-              </w:rPr>
-              <w:t>Overall</w:t>
-            </w:r>
-            <w:proofErr w:type="gramEnd"/>
-            <w:r>
-              <w:rPr>
-                <w:rFonts w:ascii="Calibri" w:hAnsi="Calibri" w:cs="Calibri"/>
-                <w:sz w:val="20"/>
-                <w:szCs w:val="20"/>
-              </w:rPr>
-              <w:t xml:space="preserve"> it is very likely that his work is free use.</w:t>
+              <w:t xml:space="preserve"> onwards in the video, he suggests several different ways in which the watcher could modify his works and create their own. Overall it is very likely that his work is free use.</w:t>
             </w:r>
           </w:p>
         </w:tc>
@@ -4392,7 +4070,6 @@
               </w:rPr>
             </w:pPr>
             <w:hyperlink r:id="rId18" w:history="1">
-              <w:proofErr w:type="spellStart"/>
               <w:r>
                 <w:rPr>
                   <w:rStyle w:val="Hyperlink"/>
@@ -4400,17 +4077,7 @@
                   <w:sz w:val="20"/>
                   <w:szCs w:val="20"/>
                 </w:rPr>
-                <w:t>Pezzza's</w:t>
-              </w:r>
-              <w:proofErr w:type="spellEnd"/>
-              <w:r>
-                <w:rPr>
-                  <w:rStyle w:val="Hyperlink"/>
-                  <w:rFonts w:ascii="Calibri" w:hAnsi="Calibri" w:cs="Calibri"/>
-                  <w:sz w:val="20"/>
-                  <w:szCs w:val="20"/>
-                </w:rPr>
-                <w:t xml:space="preserve"> Work: "How to train simple AIs"</w:t>
+                <w:t>Pezzza's Work: "How to train simple AIs"</w:t>
               </w:r>
             </w:hyperlink>
           </w:p>
@@ -4475,79 +4142,7 @@
                 <w:sz w:val="20"/>
                 <w:szCs w:val="20"/>
               </w:rPr>
-              <w:t xml:space="preserve"> license, which allowed commercial and private use, modification and distribution. </w:t>
-            </w:r>
-            <w:proofErr w:type="gramStart"/>
-            <w:r>
-              <w:rPr>
-                <w:rFonts w:ascii="Calibri" w:hAnsi="Calibri" w:cs="Calibri"/>
-                <w:sz w:val="20"/>
-                <w:szCs w:val="20"/>
-              </w:rPr>
-              <w:t>However</w:t>
-            </w:r>
-            <w:proofErr w:type="gramEnd"/>
-            <w:r>
-              <w:rPr>
-                <w:rFonts w:ascii="Calibri" w:hAnsi="Calibri" w:cs="Calibri"/>
-                <w:sz w:val="20"/>
-                <w:szCs w:val="20"/>
-              </w:rPr>
-              <w:t xml:space="preserve"> since I am not using any code from </w:t>
-            </w:r>
-            <w:proofErr w:type="spellStart"/>
-            <w:r>
-              <w:rPr>
-                <w:rFonts w:ascii="Calibri" w:hAnsi="Calibri" w:cs="Calibri"/>
-                <w:sz w:val="20"/>
-                <w:szCs w:val="20"/>
-              </w:rPr>
-              <w:t>Pezzza</w:t>
-            </w:r>
-            <w:proofErr w:type="spellEnd"/>
-            <w:r>
-              <w:rPr>
-                <w:rFonts w:ascii="Calibri" w:hAnsi="Calibri" w:cs="Calibri"/>
-                <w:sz w:val="20"/>
-                <w:szCs w:val="20"/>
-              </w:rPr>
-              <w:t xml:space="preserve">, it likely </w:t>
-            </w:r>
-            <w:proofErr w:type="spellStart"/>
-            <w:r>
-              <w:rPr>
-                <w:rFonts w:ascii="Calibri" w:hAnsi="Calibri" w:cs="Calibri"/>
-                <w:sz w:val="20"/>
-                <w:szCs w:val="20"/>
-              </w:rPr>
-              <w:t>wont</w:t>
-            </w:r>
-            <w:proofErr w:type="spellEnd"/>
-            <w:r>
-              <w:rPr>
-                <w:rFonts w:ascii="Calibri" w:hAnsi="Calibri" w:cs="Calibri"/>
-                <w:sz w:val="20"/>
-                <w:szCs w:val="20"/>
-              </w:rPr>
-              <w:t xml:space="preserve"> apply. </w:t>
-            </w:r>
-            <w:proofErr w:type="gramStart"/>
-            <w:r>
-              <w:rPr>
-                <w:rFonts w:ascii="Calibri" w:hAnsi="Calibri" w:cs="Calibri"/>
-                <w:sz w:val="20"/>
-                <w:szCs w:val="20"/>
-              </w:rPr>
-              <w:t>Instead</w:t>
-            </w:r>
-            <w:proofErr w:type="gramEnd"/>
-            <w:r>
-              <w:rPr>
-                <w:rFonts w:ascii="Calibri" w:hAnsi="Calibri" w:cs="Calibri"/>
-                <w:sz w:val="20"/>
-                <w:szCs w:val="20"/>
-              </w:rPr>
-              <w:t xml:space="preserve"> I am using theory and</w:t>
+              <w:t xml:space="preserve"> license, which allowed commercial and private use, modification and distribution. However since I am not using any code from Pezzza, it likely wont apply. Instead I am using theory and</w:t>
             </w:r>
             <w:r>
               <w:rPr>
@@ -4913,25 +4508,15 @@
                 <w:szCs w:val="20"/>
               </w:rPr>
             </w:pPr>
-            <w:proofErr w:type="spellStart"/>
-            <w:r>
-              <w:rPr>
-                <w:rFonts w:ascii="Calibri" w:hAnsi="Calibri" w:cs="Calibri"/>
-                <w:sz w:val="20"/>
-                <w:szCs w:val="20"/>
-              </w:rPr>
-              <w:t>UniSA</w:t>
-            </w:r>
-            <w:proofErr w:type="spellEnd"/>
-            <w:r>
-              <w:rPr>
-                <w:rFonts w:ascii="Calibri" w:hAnsi="Calibri" w:cs="Calibri"/>
-                <w:sz w:val="20"/>
-                <w:szCs w:val="20"/>
-              </w:rPr>
-              <w:t xml:space="preserve"> </w:t>
-            </w:r>
-            <w:commentRangeStart w:id="11"/>
+            <w:r>
+              <w:rPr>
+                <w:rFonts w:ascii="Calibri" w:hAnsi="Calibri" w:cs="Calibri"/>
+                <w:sz w:val="20"/>
+                <w:szCs w:val="20"/>
+              </w:rPr>
+              <w:t xml:space="preserve">UniSA </w:t>
+            </w:r>
+            <w:commentRangeStart w:id="12"/>
             <w:r>
               <w:rPr>
                 <w:rFonts w:ascii="Calibri" w:hAnsi="Calibri" w:cs="Calibri"/>
@@ -4940,12 +4525,12 @@
               </w:rPr>
               <w:t>lecturer</w:t>
             </w:r>
-            <w:commentRangeEnd w:id="11"/>
+            <w:commentRangeEnd w:id="12"/>
             <w:r>
               <w:rPr>
                 <w:rStyle w:val="CommentReference"/>
               </w:rPr>
-              <w:commentReference w:id="11"/>
+              <w:commentReference w:id="12"/>
             </w:r>
             <w:r>
               <w:rPr>
@@ -5025,25 +4610,7 @@
                 <w:sz w:val="20"/>
                 <w:szCs w:val="20"/>
               </w:rPr>
-              <w:t xml:space="preserve">zstein before I know who </w:t>
-            </w:r>
-            <w:proofErr w:type="spellStart"/>
-            <w:r>
-              <w:rPr>
-                <w:rFonts w:ascii="Calibri" w:hAnsi="Calibri" w:cs="Calibri"/>
-                <w:sz w:val="20"/>
-                <w:szCs w:val="20"/>
-              </w:rPr>
-              <w:t>im</w:t>
-            </w:r>
-            <w:proofErr w:type="spellEnd"/>
-            <w:r>
-              <w:rPr>
-                <w:rFonts w:ascii="Calibri" w:hAnsi="Calibri" w:cs="Calibri"/>
-                <w:sz w:val="20"/>
-                <w:szCs w:val="20"/>
-              </w:rPr>
-              <w:t xml:space="preserve"> talking to and their qualifications and credibility</w:t>
+              <w:t>zstein before I know who im talking to and their qualifications and credibility</w:t>
             </w:r>
           </w:p>
         </w:tc>
@@ -5191,7 +4758,6 @@
           </w:tcPr>
           <w:p>
             <w:pPr>
-              <w:jc w:val="both"/>
               <w:rPr>
                 <w:rFonts w:ascii="Calibri" w:hAnsi="Calibri" w:cs="Calibri"/>
                 <w:b/>
@@ -5378,6 +4944,7 @@
                 <w:szCs w:val="20"/>
               </w:rPr>
             </w:pPr>
+            <w:commentRangeStart w:id="13"/>
             <w:r>
               <w:rPr>
                 <w:rFonts w:ascii="Calibri" w:hAnsi="Calibri" w:cs="Calibri"/>
@@ -5403,7 +4970,7 @@
                 <w:szCs w:val="20"/>
               </w:rPr>
             </w:pPr>
-            <w:commentRangeStart w:id="12"/>
+            <w:commentRangeStart w:id="14"/>
             <w:r>
               <w:rPr>
                 <w:rFonts w:ascii="Calibri" w:hAnsi="Calibri" w:cs="Calibri"/>
@@ -5411,7 +4978,25 @@
                 <w:sz w:val="20"/>
                 <w:szCs w:val="20"/>
               </w:rPr>
-              <w:t xml:space="preserve">See sub questions 2 </w:t>
+              <w:t xml:space="preserve">See sub questions </w:t>
+            </w:r>
+            <w:r>
+              <w:rPr>
+                <w:rFonts w:ascii="Calibri" w:hAnsi="Calibri" w:cs="Calibri"/>
+                <w:color w:val="0070C0"/>
+                <w:sz w:val="20"/>
+                <w:szCs w:val="20"/>
+              </w:rPr>
+              <w:t>3</w:t>
+            </w:r>
+            <w:r>
+              <w:rPr>
+                <w:rFonts w:ascii="Calibri" w:hAnsi="Calibri" w:cs="Calibri"/>
+                <w:color w:val="0070C0"/>
+                <w:sz w:val="20"/>
+                <w:szCs w:val="20"/>
+              </w:rPr>
+              <w:t xml:space="preserve"> </w:t>
             </w:r>
             <w:r>
               <w:rPr>
@@ -5420,7 +5005,16 @@
                 <w:sz w:val="20"/>
                 <w:szCs w:val="20"/>
               </w:rPr>
-              <w:t>and 3</w:t>
+              <w:t xml:space="preserve">and </w:t>
+            </w:r>
+            <w:r>
+              <w:rPr>
+                <w:rFonts w:ascii="Calibri" w:hAnsi="Calibri" w:cs="Calibri"/>
+                <w:color w:val="7030A0"/>
+                <w:sz w:val="20"/>
+                <w:szCs w:val="20"/>
+              </w:rPr>
+              <w:t>4</w:t>
             </w:r>
           </w:p>
         </w:tc>
@@ -5445,7 +5039,25 @@
                 <w:sz w:val="20"/>
                 <w:szCs w:val="20"/>
               </w:rPr>
-              <w:t xml:space="preserve">See sub questions 2 </w:t>
+              <w:t xml:space="preserve">See sub questions </w:t>
+            </w:r>
+            <w:r>
+              <w:rPr>
+                <w:rFonts w:ascii="Calibri" w:hAnsi="Calibri" w:cs="Calibri"/>
+                <w:color w:val="0070C0"/>
+                <w:sz w:val="20"/>
+                <w:szCs w:val="20"/>
+              </w:rPr>
+              <w:t>3</w:t>
+            </w:r>
+            <w:r>
+              <w:rPr>
+                <w:rFonts w:ascii="Calibri" w:hAnsi="Calibri" w:cs="Calibri"/>
+                <w:color w:val="0070C0"/>
+                <w:sz w:val="20"/>
+                <w:szCs w:val="20"/>
+              </w:rPr>
+              <w:t xml:space="preserve"> </w:t>
             </w:r>
             <w:r>
               <w:rPr>
@@ -5454,18 +5066,34 @@
                 <w:sz w:val="20"/>
                 <w:szCs w:val="20"/>
               </w:rPr>
-              <w:t>and 3</w:t>
-            </w:r>
-            <w:commentRangeEnd w:id="12"/>
+              <w:t xml:space="preserve">and </w:t>
+            </w:r>
+            <w:commentRangeEnd w:id="14"/>
             <w:r>
               <w:rPr>
                 <w:rStyle w:val="CommentReference"/>
               </w:rPr>
-              <w:commentReference w:id="12"/>
+              <w:commentReference w:id="14"/>
+            </w:r>
+            <w:r>
+              <w:rPr>
+                <w:rStyle w:val="CommentReference"/>
+              </w:rPr>
+              <w:commentReference w:id="13"/>
+            </w:r>
+            <w:r>
+              <w:rPr>
+                <w:rFonts w:ascii="Calibri" w:hAnsi="Calibri" w:cs="Calibri"/>
+                <w:color w:val="7030A0"/>
+                <w:sz w:val="20"/>
+                <w:szCs w:val="20"/>
+              </w:rPr>
+              <w:t>4</w:t>
             </w:r>
           </w:p>
         </w:tc>
       </w:tr>
+      <w:commentRangeEnd w:id="13"/>
       <w:tr>
         <w:trPr>
           <w:gridAfter w:val="1"/>
@@ -5660,23 +5288,13 @@
           <w:szCs w:val="20"/>
         </w:rPr>
       </w:pPr>
-      <w:proofErr w:type="spellStart"/>
       <w:r>
         <w:rPr>
           <w:rFonts w:asciiTheme="majorHAnsi" w:hAnsiTheme="majorHAnsi" w:cstheme="majorHAnsi"/>
           <w:sz w:val="20"/>
           <w:szCs w:val="20"/>
         </w:rPr>
-        <w:t>myPhysicsLab</w:t>
-      </w:r>
-      <w:proofErr w:type="spellEnd"/>
-      <w:r>
-        <w:rPr>
-          <w:rFonts w:asciiTheme="majorHAnsi" w:hAnsiTheme="majorHAnsi" w:cstheme="majorHAnsi"/>
-          <w:sz w:val="20"/>
-          <w:szCs w:val="20"/>
-        </w:rPr>
-        <w:t xml:space="preserve"> Moveable Pendulum 2021, Myphysicslab.com, viewed </w:t>
+        <w:t xml:space="preserve">myPhysicsLab Moveable Pendulum 2021, Myphysicslab.com, viewed </w:t>
       </w:r>
       <w:r>
         <w:rPr>
@@ -5914,7 +5532,7 @@
       </w:r>
     </w:p>
   </w:comment>
-  <w:comment w:id="8" w:author="Bronwyn Waldeck [2]" w:date="2024-08-02T16:20:00Z" w:initials="BW">
+  <w:comment w:id="8" w:author="Malachi Halliwell" w:date="2024-08-03T20:51:00Z" w:initials="MH">
     <w:p>
       <w:pPr>
         <w:pStyle w:val="CommentText"/>
@@ -5926,11 +5544,11 @@
         <w:annotationRef/>
       </w:r>
       <w:r>
-        <w:t>??? I need to check what you mean?</w:t>
+        <w:t>Likely going to need to re-word research question</w:t>
       </w:r>
     </w:p>
   </w:comment>
-  <w:comment w:id="9" w:author="Bronwyn Waldeck [2]" w:date="2024-08-02T16:22:00Z" w:initials="BW">
+  <w:comment w:id="9" w:author="Bronwyn Waldeck [2]" w:date="2024-08-02T16:20:00Z" w:initials="BW">
     <w:p>
       <w:pPr>
         <w:pStyle w:val="CommentText"/>
@@ -5942,11 +5560,11 @@
         <w:annotationRef/>
       </w:r>
       <w:r>
-        <w:t>left justify</w:t>
+        <w:t>??? I need to check what you mean?</w:t>
       </w:r>
     </w:p>
   </w:comment>
-  <w:comment w:id="10" w:author="Bronwyn Waldeck" w:date="2024-07-30T17:26:00Z" w:initials="BW">
+  <w:comment w:id="10" w:author="Bronwyn Waldeck [2]" w:date="2024-08-02T16:22:00Z" w:initials="BW">
     <w:p>
       <w:pPr>
         <w:pStyle w:val="CommentText"/>
@@ -5958,7 +5576,7 @@
         <w:annotationRef/>
       </w:r>
       <w:r>
-        <w:t>Great to see specific examples</w:t>
+        <w:t>left justify</w:t>
       </w:r>
     </w:p>
   </w:comment>
@@ -5974,11 +5592,27 @@
         <w:annotationRef/>
       </w:r>
       <w:r>
-        <w:t>Can you provide a name</w:t>
+        <w:t>Great to see specific examples</w:t>
       </w:r>
     </w:p>
   </w:comment>
-  <w:comment w:id="12" w:author="Bronwyn Waldeck [2]" w:date="2024-08-02T16:28:00Z" w:initials="BW">
+  <w:comment w:id="12" w:author="Bronwyn Waldeck" w:date="2024-07-30T17:26:00Z" w:initials="BW">
+    <w:p>
+      <w:pPr>
+        <w:pStyle w:val="CommentText"/>
+      </w:pPr>
+      <w:r>
+        <w:rPr>
+          <w:rStyle w:val="CommentReference"/>
+        </w:rPr>
+        <w:annotationRef/>
+      </w:r>
+      <w:r>
+        <w:t>Can you provide a name</w:t>
+      </w:r>
+    </w:p>
+  </w:comment>
+  <w:comment w:id="14" w:author="Bronwyn Waldeck [2]" w:date="2024-08-02T16:28:00Z" w:initials="BW">
     <w:p>
       <w:pPr>
         <w:pStyle w:val="CommentText"/>
@@ -6024,6 +5658,22 @@
       </w:pPr>
       <w:r>
         <w:t xml:space="preserve"> </w:t>
+      </w:r>
+    </w:p>
+  </w:comment>
+  <w:comment w:id="13" w:author="Malachi Halliwell" w:date="2024-08-03T20:54:00Z" w:initials="MH">
+    <w:p>
+      <w:pPr>
+        <w:pStyle w:val="CommentText"/>
+      </w:pPr>
+      <w:r>
+        <w:rPr>
+          <w:rStyle w:val="CommentReference"/>
+        </w:rPr>
+        <w:annotationRef/>
+      </w:r>
+      <w:r>
+        <w:t>Action research. What I am going to be investigating will be what I investigate in each sub-question. Eg, building or finding a physics simulation is what question 1 is looking at</w:t>
       </w:r>
     </w:p>
   </w:comment>
@@ -6040,20 +5690,24 @@
   <w15:commentEx w15:paraId="48D45BD0" w15:done="1"/>
   <w15:commentEx w15:paraId="78FD40D9" w15:paraIdParent="48D45BD0" w15:done="1"/>
   <w15:commentEx w15:paraId="4CF2EEF3" w15:done="0"/>
-  <w15:commentEx w15:paraId="1AF6EC95" w15:done="0"/>
-  <w15:commentEx w15:paraId="5AFBF38D" w15:done="0"/>
+  <w15:commentEx w15:paraId="6A37C1E6" w15:paraIdParent="4CF2EEF3" w15:done="0"/>
+  <w15:commentEx w15:paraId="1AF6EC95" w15:done="1"/>
+  <w15:commentEx w15:paraId="5AFBF38D" w15:done="1"/>
   <w15:commentEx w15:paraId="24DDD6D7" w15:done="1"/>
   <w15:commentEx w15:paraId="6048FEA6" w15:done="1"/>
   <w15:commentEx w15:paraId="1B9780FB" w15:done="0"/>
+  <w15:commentEx w15:paraId="7F02B0E3" w15:paraIdParent="1B9780FB" w15:done="0"/>
 </w15:commentsEx>
 </file>
 
 <file path=word/commentsExtensible.xml><?xml version="1.0" encoding="utf-8"?>
 <w16cex:commentsExtensible xmlns:wpc="http://schemas.microsoft.com/office/word/2010/wordprocessingCanvas" xmlns:cx="http://schemas.microsoft.com/office/drawing/2014/chartex" xmlns:cx1="http://schemas.microsoft.com/office/drawing/2015/9/8/chartex" xmlns:cx2="http://schemas.microsoft.com/office/drawing/2015/10/21/chartex" xmlns:cx3="http://schemas.microsoft.com/office/drawing/2016/5/9/chartex" xmlns:cx4="http://schemas.microsoft.com/office/drawing/2016/5/10/chartex" xmlns:cx5="http://schemas.microsoft.com/office/drawing/2016/5/11/chartex" xmlns:cx6="http://schemas.microsoft.com/office/drawing/2016/5/12/chartex" xmlns:cx7="http://schemas.microsoft.com/office/drawing/2016/5/13/chartex" xmlns:cx8="http://schemas.microsoft.com/office/drawing/2016/5/14/chartex" xmlns:cr="http://schemas.microsoft.com/office/comments/2020/reactions" xmlns:mc="http://schemas.openxmlformats.org/markup-compatibility/2006" xmlns:aink="http://schemas.microsoft.com/office/drawing/2016/ink" xmlns:am3d="http://schemas.microsoft.com/office/drawing/2017/model3d" xmlns:o="urn:schemas-microsoft-com:office:office" xmlns:oel="http://schemas.microsoft.com/office/2019/extlst" xmlns:r="http://schemas.openxmlformats.org/officeDocument/2006/relationships" xmlns:m="http://schemas.openxmlformats.org/officeDocument/2006/math" xmlns:v="urn:schemas-microsoft-com:vml" xmlns:wp14="http://schemas.microsoft.com/office/word/2010/wordprocessingDrawing" xmlns:wp="http://schemas.openxmlformats.org/drawingml/2006/wordprocessingDrawing" xmlns:w10="urn:schemas-microsoft-com:office:word" xmlns:w="http://schemas.openxmlformats.org/wordprocessingml/2006/main" xmlns:w14="http://schemas.microsoft.com/office/word/2010/wordml" xmlns:w15="http://schemas.microsoft.com/office/word/2012/wordml" xmlns:w16cex="http://schemas.microsoft.com/office/word/2018/wordml/cex" xmlns:w16cid="http://schemas.microsoft.com/office/word/2016/wordml/cid" xmlns:w16="http://schemas.microsoft.com/office/word/2018/wordml" xmlns:w16du="http://schemas.microsoft.com/office/word/2023/wordml/word16du" xmlns:w16sdtdh="http://schemas.microsoft.com/office/word/2020/wordml/sdtdatahash" xmlns:w16se="http://schemas.microsoft.com/office/word/2015/wordml/symex" xmlns:wpg="http://schemas.microsoft.com/office/word/2010/wordprocessingGroup" xmlns:wpi="http://schemas.microsoft.com/office/word/2010/wordprocessingInk" xmlns:wne="http://schemas.microsoft.com/office/word/2006/wordml" xmlns:wps="http://schemas.microsoft.com/office/word/2010/wordprocessingShape" mc:Ignorable="w14 w15 w16se w16cid w16 w16cex w16sdtdh cr w16du wp14">
   <w16cex:commentExtensible w16cex:durableId="25E703A4" w16cex:dateUtc="2024-08-02T06:50:00Z"/>
+  <w16cex:commentExtensible w16cex:durableId="3133C866" w16cex:dateUtc="2024-08-03T11:21:00Z"/>
   <w16cex:commentExtensible w16cex:durableId="07CD1E05" w16cex:dateUtc="2024-08-02T06:50:00Z"/>
   <w16cex:commentExtensible w16cex:durableId="1F937439" w16cex:dateUtc="2024-08-02T06:52:00Z"/>
   <w16cex:commentExtensible w16cex:durableId="64495A04" w16cex:dateUtc="2024-08-02T06:58:00Z"/>
+  <w16cex:commentExtensible w16cex:durableId="386AEB3D" w16cex:dateUtc="2024-08-03T11:24:00Z"/>
 </w16cex:commentsExtensible>
 </file>
 
@@ -6067,11 +5721,13 @@
   <w16cid:commentId w16cid:paraId="48D45BD0" w16cid:durableId="42FF3AA4"/>
   <w16cid:commentId w16cid:paraId="78FD40D9" w16cid:durableId="0BE7E3F0"/>
   <w16cid:commentId w16cid:paraId="4CF2EEF3" w16cid:durableId="25E703A4"/>
+  <w16cid:commentId w16cid:paraId="6A37C1E6" w16cid:durableId="3133C866"/>
   <w16cid:commentId w16cid:paraId="1AF6EC95" w16cid:durableId="07CD1E05"/>
   <w16cid:commentId w16cid:paraId="5AFBF38D" w16cid:durableId="1F937439"/>
   <w16cid:commentId w16cid:paraId="24DDD6D7" w16cid:durableId="573BF301"/>
   <w16cid:commentId w16cid:paraId="6048FEA6" w16cid:durableId="79EA5FA3"/>
   <w16cid:commentId w16cid:paraId="1B9780FB" w16cid:durableId="64495A04"/>
+  <w16cid:commentId w16cid:paraId="7F02B0E3" w16cid:durableId="386AEB3D"/>
 </w16cid:commentsIds>
 </file>
 
@@ -6413,6 +6069,9 @@
   </w15:person>
   <w15:person w15:author="Bronwyn Waldeck [2]">
     <w15:presenceInfo w15:providerId="AD" w15:userId="S::WaldeckB@kingsbaptist.sa.edu.au::8cec553c-8aa2-4090-bec2-228e747f5554"/>
+  </w15:person>
+  <w15:person w15:author="Malachi Halliwell">
+    <w15:presenceInfo w15:providerId="AD" w15:userId="S::HalliwellM@students.kbgs.sa.edu.au::fa44f0e0-0c8b-42e9-8ffa-0442f28bfced"/>
   </w15:person>
 </w15:people>
 </file>

</xml_diff>

<commit_message>
Updated source analysis 2
</commit_message>
<xml_diff>
--- a/Documentation/Folio/357899H-2RP10-AT1-Folio-MH.docx
+++ b/Documentation/Folio/357899H-2RP10-AT1-Folio-MH.docx
@@ -3480,7 +3480,7 @@
           <w:szCs w:val="20"/>
         </w:rPr>
         <w:drawing>
-          <wp:anchor distT="0" distB="0" distL="114300" distR="114300" simplePos="0" relativeHeight="251662336" behindDoc="0" locked="0" layoutInCell="1" allowOverlap="1" wp14:anchorId="2067EB64" wp14:editId="190C67C3">
+          <wp:anchor distT="0" distB="0" distL="114300" distR="114300" simplePos="0" relativeHeight="251662336" behindDoc="0" locked="0" layoutInCell="1" allowOverlap="1" wp14:anchorId="2067EB64" wp14:editId="75F92087">
             <wp:simplePos x="0" y="0"/>
             <wp:positionH relativeFrom="margin">
               <wp:posOffset>4291965</wp:posOffset>
@@ -4348,25 +4348,7 @@
                   <w:sz w:val="20"/>
                   <w:szCs w:val="20"/>
                 </w:rPr>
-                <w:t xml:space="preserve">Green Code: “I Built a Neural </w:t>
-              </w:r>
-              <w:r>
-                <w:rPr>
-                  <w:rStyle w:val="Hyperlink"/>
-                  <w:rFonts w:asciiTheme="majorHAnsi" w:hAnsiTheme="majorHAnsi" w:cstheme="majorHAnsi"/>
-                  <w:sz w:val="20"/>
-                  <w:szCs w:val="20"/>
-                </w:rPr>
-                <w:t>N</w:t>
-              </w:r>
-              <w:r>
-                <w:rPr>
-                  <w:rStyle w:val="Hyperlink"/>
-                  <w:rFonts w:asciiTheme="majorHAnsi" w:hAnsiTheme="majorHAnsi" w:cstheme="majorHAnsi"/>
-                  <w:sz w:val="20"/>
-                  <w:szCs w:val="20"/>
-                </w:rPr>
-                <w:t>etwork from Scratch”</w:t>
+                <w:t>Green Code: “I Built a Neural Network from Scratch”</w:t>
               </w:r>
             </w:hyperlink>
           </w:p>
@@ -5784,8 +5766,967 @@
     </w:p>
     <w:p>
       <w:pPr>
-        <w:rPr>
-          <w:rFonts w:asciiTheme="majorHAnsi" w:hAnsiTheme="majorHAnsi" w:cstheme="majorHAnsi"/>
+        <w:spacing w:after="0" w:line="240" w:lineRule="auto"/>
+        <w:jc w:val="both"/>
+        <w:rPr>
+          <w:rFonts w:asciiTheme="majorHAnsi" w:hAnsiTheme="majorHAnsi" w:cstheme="majorHAnsi"/>
+          <w:b/>
+          <w:bCs/>
+          <w:sz w:val="20"/>
+          <w:szCs w:val="20"/>
+        </w:rPr>
+      </w:pPr>
+    </w:p>
+    <w:p>
+      <w:pPr>
+        <w:spacing w:after="0" w:line="240" w:lineRule="auto"/>
+        <w:jc w:val="both"/>
+        <w:rPr>
+          <w:rFonts w:asciiTheme="majorHAnsi" w:hAnsiTheme="majorHAnsi" w:cstheme="majorHAnsi"/>
+          <w:b/>
+          <w:bCs/>
+          <w:sz w:val="20"/>
+          <w:szCs w:val="20"/>
+        </w:rPr>
+      </w:pPr>
+    </w:p>
+    <w:p>
+      <w:pPr>
+        <w:spacing w:after="0" w:line="240" w:lineRule="auto"/>
+        <w:jc w:val="both"/>
+        <w:rPr>
+          <w:rFonts w:asciiTheme="majorHAnsi" w:hAnsiTheme="majorHAnsi" w:cstheme="majorHAnsi"/>
+          <w:b/>
+          <w:bCs/>
+          <w:sz w:val="20"/>
+          <w:szCs w:val="20"/>
+        </w:rPr>
+      </w:pPr>
+    </w:p>
+    <w:p>
+      <w:pPr>
+        <w:spacing w:after="0" w:line="240" w:lineRule="auto"/>
+        <w:jc w:val="both"/>
+        <w:rPr>
+          <w:rFonts w:asciiTheme="majorHAnsi" w:hAnsiTheme="majorHAnsi" w:cstheme="majorHAnsi"/>
+          <w:b/>
+          <w:bCs/>
+          <w:sz w:val="20"/>
+          <w:szCs w:val="20"/>
+        </w:rPr>
+      </w:pPr>
+    </w:p>
+    <w:p>
+      <w:pPr>
+        <w:spacing w:after="0" w:line="240" w:lineRule="auto"/>
+        <w:jc w:val="both"/>
+        <w:rPr>
+          <w:rFonts w:asciiTheme="majorHAnsi" w:hAnsiTheme="majorHAnsi" w:cstheme="majorHAnsi"/>
+          <w:b/>
+          <w:bCs/>
+          <w:sz w:val="20"/>
+          <w:szCs w:val="20"/>
+        </w:rPr>
+      </w:pPr>
+    </w:p>
+    <w:p>
+      <w:pPr>
+        <w:spacing w:after="0" w:line="240" w:lineRule="auto"/>
+        <w:jc w:val="both"/>
+        <w:rPr>
+          <w:rFonts w:asciiTheme="majorHAnsi" w:hAnsiTheme="majorHAnsi" w:cstheme="majorHAnsi"/>
+          <w:b/>
+          <w:bCs/>
+          <w:sz w:val="20"/>
+          <w:szCs w:val="20"/>
+        </w:rPr>
+      </w:pPr>
+    </w:p>
+    <w:p>
+      <w:pPr>
+        <w:spacing w:after="0" w:line="240" w:lineRule="auto"/>
+        <w:jc w:val="both"/>
+        <w:rPr>
+          <w:rFonts w:asciiTheme="majorHAnsi" w:hAnsiTheme="majorHAnsi" w:cstheme="majorHAnsi"/>
+          <w:b/>
+          <w:bCs/>
+          <w:sz w:val="20"/>
+          <w:szCs w:val="20"/>
+        </w:rPr>
+      </w:pPr>
+    </w:p>
+    <w:p>
+      <w:pPr>
+        <w:spacing w:after="0" w:line="240" w:lineRule="auto"/>
+        <w:jc w:val="both"/>
+        <w:rPr>
+          <w:rFonts w:asciiTheme="majorHAnsi" w:hAnsiTheme="majorHAnsi" w:cstheme="majorHAnsi"/>
+          <w:b/>
+          <w:bCs/>
+          <w:sz w:val="20"/>
+          <w:szCs w:val="20"/>
+        </w:rPr>
+      </w:pPr>
+    </w:p>
+    <w:p>
+      <w:pPr>
+        <w:spacing w:after="0" w:line="240" w:lineRule="auto"/>
+        <w:jc w:val="both"/>
+        <w:rPr>
+          <w:rFonts w:asciiTheme="majorHAnsi" w:hAnsiTheme="majorHAnsi" w:cstheme="majorHAnsi"/>
+          <w:b/>
+          <w:bCs/>
+          <w:sz w:val="20"/>
+          <w:szCs w:val="20"/>
+        </w:rPr>
+      </w:pPr>
+    </w:p>
+    <w:p>
+      <w:pPr>
+        <w:spacing w:after="0" w:line="240" w:lineRule="auto"/>
+        <w:jc w:val="both"/>
+        <w:rPr>
+          <w:rFonts w:asciiTheme="majorHAnsi" w:hAnsiTheme="majorHAnsi" w:cstheme="majorHAnsi"/>
+          <w:b/>
+          <w:bCs/>
+          <w:sz w:val="20"/>
+          <w:szCs w:val="20"/>
+        </w:rPr>
+      </w:pPr>
+    </w:p>
+    <w:p>
+      <w:pPr>
+        <w:spacing w:after="0" w:line="240" w:lineRule="auto"/>
+        <w:jc w:val="both"/>
+        <w:rPr>
+          <w:rFonts w:asciiTheme="majorHAnsi" w:hAnsiTheme="majorHAnsi" w:cstheme="majorHAnsi"/>
+          <w:b/>
+          <w:bCs/>
+          <w:sz w:val="20"/>
+          <w:szCs w:val="20"/>
+        </w:rPr>
+      </w:pPr>
+    </w:p>
+    <w:p>
+      <w:pPr>
+        <w:spacing w:after="0" w:line="240" w:lineRule="auto"/>
+        <w:jc w:val="both"/>
+        <w:rPr>
+          <w:rFonts w:asciiTheme="majorHAnsi" w:hAnsiTheme="majorHAnsi" w:cstheme="majorHAnsi"/>
+          <w:b/>
+          <w:bCs/>
+          <w:sz w:val="20"/>
+          <w:szCs w:val="20"/>
+        </w:rPr>
+      </w:pPr>
+    </w:p>
+    <w:p>
+      <w:pPr>
+        <w:spacing w:after="0" w:line="240" w:lineRule="auto"/>
+        <w:jc w:val="both"/>
+        <w:rPr>
+          <w:rFonts w:asciiTheme="majorHAnsi" w:hAnsiTheme="majorHAnsi" w:cstheme="majorHAnsi"/>
+          <w:b/>
+          <w:bCs/>
+          <w:sz w:val="20"/>
+          <w:szCs w:val="20"/>
+        </w:rPr>
+      </w:pPr>
+    </w:p>
+    <w:p>
+      <w:pPr>
+        <w:spacing w:after="0" w:line="240" w:lineRule="auto"/>
+        <w:jc w:val="both"/>
+        <w:rPr>
+          <w:rFonts w:asciiTheme="majorHAnsi" w:hAnsiTheme="majorHAnsi" w:cstheme="majorHAnsi"/>
+          <w:b/>
+          <w:bCs/>
+          <w:sz w:val="20"/>
+          <w:szCs w:val="20"/>
+        </w:rPr>
+      </w:pPr>
+    </w:p>
+    <w:p>
+      <w:pPr>
+        <w:spacing w:after="0" w:line="240" w:lineRule="auto"/>
+        <w:jc w:val="both"/>
+        <w:rPr>
+          <w:rFonts w:asciiTheme="majorHAnsi" w:hAnsiTheme="majorHAnsi" w:cstheme="majorHAnsi"/>
+          <w:b/>
+          <w:bCs/>
+          <w:sz w:val="20"/>
+          <w:szCs w:val="20"/>
+        </w:rPr>
+      </w:pPr>
+    </w:p>
+    <w:p>
+      <w:pPr>
+        <w:spacing w:after="0" w:line="240" w:lineRule="auto"/>
+        <w:jc w:val="both"/>
+        <w:rPr>
+          <w:rFonts w:asciiTheme="majorHAnsi" w:hAnsiTheme="majorHAnsi" w:cstheme="majorHAnsi"/>
+          <w:b/>
+          <w:bCs/>
+          <w:sz w:val="20"/>
+          <w:szCs w:val="20"/>
+        </w:rPr>
+      </w:pPr>
+    </w:p>
+    <w:p>
+      <w:pPr>
+        <w:spacing w:after="0" w:line="240" w:lineRule="auto"/>
+        <w:jc w:val="both"/>
+        <w:rPr>
+          <w:rFonts w:asciiTheme="majorHAnsi" w:hAnsiTheme="majorHAnsi" w:cstheme="majorHAnsi"/>
+          <w:b/>
+          <w:bCs/>
+          <w:sz w:val="20"/>
+          <w:szCs w:val="20"/>
+        </w:rPr>
+      </w:pPr>
+    </w:p>
+    <w:p>
+      <w:pPr>
+        <w:spacing w:after="0" w:line="240" w:lineRule="auto"/>
+        <w:jc w:val="both"/>
+        <w:rPr>
+          <w:rFonts w:asciiTheme="majorHAnsi" w:hAnsiTheme="majorHAnsi" w:cstheme="majorHAnsi"/>
+          <w:b/>
+          <w:bCs/>
+          <w:sz w:val="20"/>
+          <w:szCs w:val="20"/>
+        </w:rPr>
+      </w:pPr>
+    </w:p>
+    <w:p>
+      <w:pPr>
+        <w:spacing w:after="0" w:line="240" w:lineRule="auto"/>
+        <w:jc w:val="both"/>
+        <w:rPr>
+          <w:rFonts w:asciiTheme="majorHAnsi" w:hAnsiTheme="majorHAnsi" w:cstheme="majorHAnsi"/>
+          <w:b/>
+          <w:bCs/>
+          <w:sz w:val="20"/>
+          <w:szCs w:val="20"/>
+        </w:rPr>
+      </w:pPr>
+    </w:p>
+    <w:p>
+      <w:pPr>
+        <w:spacing w:after="0" w:line="240" w:lineRule="auto"/>
+        <w:jc w:val="both"/>
+        <w:rPr>
+          <w:rFonts w:asciiTheme="majorHAnsi" w:hAnsiTheme="majorHAnsi" w:cstheme="majorHAnsi"/>
+          <w:b/>
+          <w:bCs/>
+          <w:sz w:val="20"/>
+          <w:szCs w:val="20"/>
+        </w:rPr>
+      </w:pPr>
+    </w:p>
+    <w:p>
+      <w:pPr>
+        <w:spacing w:after="0" w:line="240" w:lineRule="auto"/>
+        <w:jc w:val="both"/>
+        <w:rPr>
+          <w:rFonts w:asciiTheme="majorHAnsi" w:hAnsiTheme="majorHAnsi" w:cstheme="majorHAnsi"/>
+          <w:b/>
+          <w:bCs/>
+          <w:sz w:val="20"/>
+          <w:szCs w:val="20"/>
+        </w:rPr>
+      </w:pPr>
+    </w:p>
+    <w:p>
+      <w:pPr>
+        <w:spacing w:after="0" w:line="240" w:lineRule="auto"/>
+        <w:jc w:val="both"/>
+        <w:rPr>
+          <w:rFonts w:asciiTheme="majorHAnsi" w:hAnsiTheme="majorHAnsi" w:cstheme="majorHAnsi"/>
+          <w:b/>
+          <w:bCs/>
+          <w:sz w:val="20"/>
+          <w:szCs w:val="20"/>
+        </w:rPr>
+      </w:pPr>
+    </w:p>
+    <w:p>
+      <w:pPr>
+        <w:spacing w:after="0" w:line="240" w:lineRule="auto"/>
+        <w:jc w:val="both"/>
+        <w:rPr>
+          <w:rFonts w:asciiTheme="majorHAnsi" w:hAnsiTheme="majorHAnsi" w:cstheme="majorHAnsi"/>
+          <w:b/>
+          <w:bCs/>
+          <w:sz w:val="20"/>
+          <w:szCs w:val="20"/>
+        </w:rPr>
+      </w:pPr>
+    </w:p>
+    <w:p>
+      <w:pPr>
+        <w:spacing w:after="0" w:line="240" w:lineRule="auto"/>
+        <w:jc w:val="both"/>
+        <w:rPr>
+          <w:rFonts w:asciiTheme="majorHAnsi" w:hAnsiTheme="majorHAnsi" w:cstheme="majorHAnsi"/>
+          <w:b/>
+          <w:bCs/>
+          <w:sz w:val="20"/>
+          <w:szCs w:val="20"/>
+        </w:rPr>
+      </w:pPr>
+    </w:p>
+    <w:p>
+      <w:pPr>
+        <w:spacing w:after="0" w:line="240" w:lineRule="auto"/>
+        <w:jc w:val="both"/>
+        <w:rPr>
+          <w:rFonts w:asciiTheme="majorHAnsi" w:hAnsiTheme="majorHAnsi" w:cstheme="majorHAnsi"/>
+          <w:b/>
+          <w:bCs/>
+          <w:sz w:val="20"/>
+          <w:szCs w:val="20"/>
+        </w:rPr>
+      </w:pPr>
+    </w:p>
+    <w:p>
+      <w:pPr>
+        <w:spacing w:after="0" w:line="240" w:lineRule="auto"/>
+        <w:jc w:val="both"/>
+        <w:rPr>
+          <w:rFonts w:asciiTheme="majorHAnsi" w:hAnsiTheme="majorHAnsi" w:cstheme="majorHAnsi"/>
+          <w:b/>
+          <w:bCs/>
+          <w:sz w:val="20"/>
+          <w:szCs w:val="20"/>
+        </w:rPr>
+      </w:pPr>
+    </w:p>
+    <w:p>
+      <w:pPr>
+        <w:spacing w:after="0" w:line="240" w:lineRule="auto"/>
+        <w:jc w:val="both"/>
+        <w:rPr>
+          <w:rFonts w:asciiTheme="majorHAnsi" w:hAnsiTheme="majorHAnsi" w:cstheme="majorHAnsi"/>
+          <w:b/>
+          <w:bCs/>
+          <w:sz w:val="20"/>
+          <w:szCs w:val="20"/>
+        </w:rPr>
+      </w:pPr>
+    </w:p>
+    <w:p>
+      <w:pPr>
+        <w:spacing w:after="0" w:line="240" w:lineRule="auto"/>
+        <w:jc w:val="both"/>
+        <w:rPr>
+          <w:rFonts w:asciiTheme="majorHAnsi" w:hAnsiTheme="majorHAnsi" w:cstheme="majorHAnsi"/>
+          <w:b/>
+          <w:bCs/>
+          <w:sz w:val="20"/>
+          <w:szCs w:val="20"/>
+        </w:rPr>
+      </w:pPr>
+    </w:p>
+    <w:p>
+      <w:pPr>
+        <w:spacing w:after="0" w:line="240" w:lineRule="auto"/>
+        <w:jc w:val="both"/>
+        <w:rPr>
+          <w:rFonts w:asciiTheme="majorHAnsi" w:hAnsiTheme="majorHAnsi" w:cstheme="majorHAnsi"/>
+          <w:b/>
+          <w:bCs/>
+          <w:sz w:val="20"/>
+          <w:szCs w:val="20"/>
+        </w:rPr>
+      </w:pPr>
+    </w:p>
+    <w:p>
+      <w:pPr>
+        <w:spacing w:after="0" w:line="240" w:lineRule="auto"/>
+        <w:jc w:val="both"/>
+        <w:rPr>
+          <w:rFonts w:asciiTheme="majorHAnsi" w:hAnsiTheme="majorHAnsi" w:cstheme="majorHAnsi"/>
+          <w:b/>
+          <w:bCs/>
+          <w:sz w:val="20"/>
+          <w:szCs w:val="20"/>
+        </w:rPr>
+      </w:pPr>
+    </w:p>
+    <w:p>
+      <w:pPr>
+        <w:spacing w:after="0" w:line="240" w:lineRule="auto"/>
+        <w:jc w:val="both"/>
+        <w:rPr>
+          <w:rFonts w:asciiTheme="majorHAnsi" w:hAnsiTheme="majorHAnsi" w:cstheme="majorHAnsi"/>
+          <w:b/>
+          <w:bCs/>
+          <w:sz w:val="20"/>
+          <w:szCs w:val="20"/>
+        </w:rPr>
+      </w:pPr>
+    </w:p>
+    <w:p>
+      <w:pPr>
+        <w:spacing w:line="240" w:lineRule="auto"/>
+        <w:rPr>
+          <w:rFonts w:asciiTheme="majorHAnsi" w:hAnsiTheme="majorHAnsi" w:cstheme="majorHAnsi"/>
+          <w:sz w:val="20"/>
+          <w:szCs w:val="20"/>
+        </w:rPr>
+      </w:pPr>
+      <w:r>
+        <w:rPr>
+          <w:rFonts w:asciiTheme="majorHAnsi" w:hAnsiTheme="majorHAnsi" w:cstheme="majorHAnsi"/>
+          <w:b/>
+          <w:bCs/>
+          <w:color w:val="FF0000"/>
+          <w:sz w:val="22"/>
+          <w:szCs w:val="22"/>
+        </w:rPr>
+        <w:lastRenderedPageBreak/>
+        <w:t>How can I use or build an accurate 2D simulation that models a cart pendulum system realistically</w:t>
+      </w:r>
+      <w:r>
+        <w:rPr>
+          <w:rFonts w:asciiTheme="majorHAnsi" w:hAnsiTheme="majorHAnsi" w:cstheme="majorHAnsi"/>
+          <w:b/>
+          <w:bCs/>
+          <w:color w:val="FF0000"/>
+          <w:sz w:val="22"/>
+          <w:szCs w:val="22"/>
+        </w:rPr>
+        <w:t>?</w:t>
+      </w:r>
+      <w:r>
+        <w:rPr>
+          <w:rFonts w:asciiTheme="majorHAnsi" w:hAnsiTheme="majorHAnsi" w:cstheme="majorHAnsi"/>
+          <w:b/>
+          <w:bCs/>
+          <w:color w:val="FF0000"/>
+          <w:sz w:val="20"/>
+          <w:szCs w:val="20"/>
+        </w:rPr>
+        <w:br/>
+      </w:r>
+      <w:r>
+        <w:rPr>
+          <w:rFonts w:asciiTheme="majorHAnsi" w:hAnsiTheme="majorHAnsi" w:cstheme="majorHAnsi"/>
+          <w:i/>
+          <w:iCs/>
+          <w:sz w:val="20"/>
+          <w:szCs w:val="20"/>
+        </w:rPr>
+        <w:t xml:space="preserve">How can I design and train a machine learning algorithm that can effectively and consistently balance a </w:t>
+      </w:r>
+      <w:r>
+        <w:rPr>
+          <w:rFonts w:asciiTheme="majorHAnsi" w:hAnsiTheme="majorHAnsi" w:cstheme="majorHAnsi"/>
+          <w:i/>
+          <w:iCs/>
+          <w:color w:val="FF0000"/>
+          <w:sz w:val="20"/>
+          <w:szCs w:val="20"/>
+        </w:rPr>
+        <w:t>pendulum on a moving cart in a 2d physics simulation</w:t>
+      </w:r>
+    </w:p>
+    <w:p>
+      <w:pPr>
+        <w:spacing w:line="240" w:lineRule="auto"/>
+        <w:rPr>
+          <w:rFonts w:asciiTheme="majorHAnsi" w:hAnsiTheme="majorHAnsi" w:cstheme="majorHAnsi"/>
+          <w:color w:val="FF0000"/>
+          <w:sz w:val="20"/>
+          <w:szCs w:val="20"/>
+        </w:rPr>
+      </w:pPr>
+    </w:p>
+    <w:p>
+      <w:pPr>
+        <w:spacing w:line="240" w:lineRule="auto"/>
+        <w:rPr>
+          <w:rFonts w:asciiTheme="majorHAnsi" w:hAnsiTheme="majorHAnsi" w:cstheme="majorHAnsi"/>
+          <w:color w:val="FF0000"/>
+          <w:sz w:val="20"/>
+          <w:szCs w:val="20"/>
+        </w:rPr>
+      </w:pPr>
+    </w:p>
+    <w:p>
+      <w:pPr>
+        <w:spacing w:line="240" w:lineRule="auto"/>
+        <w:rPr>
+          <w:rFonts w:asciiTheme="majorHAnsi" w:hAnsiTheme="majorHAnsi" w:cstheme="majorHAnsi"/>
+          <w:sz w:val="20"/>
+          <w:szCs w:val="20"/>
+        </w:rPr>
+      </w:pPr>
+      <w:r>
+        <w:rPr>
+          <w:rFonts w:asciiTheme="majorHAnsi" w:hAnsiTheme="majorHAnsi" w:cstheme="majorHAnsi"/>
+          <w:b/>
+          <w:bCs/>
+          <w:color w:val="00B050"/>
+          <w:sz w:val="22"/>
+          <w:szCs w:val="22"/>
+        </w:rPr>
+        <w:t>What are the fundamental concepts and ideas of MLAs, and how do they lear</w:t>
+      </w:r>
+      <w:r>
+        <w:rPr>
+          <w:rFonts w:asciiTheme="majorHAnsi" w:hAnsiTheme="majorHAnsi" w:cstheme="majorHAnsi"/>
+          <w:b/>
+          <w:bCs/>
+          <w:color w:val="00B050"/>
+          <w:sz w:val="22"/>
+          <w:szCs w:val="22"/>
+        </w:rPr>
+        <w:t>n?</w:t>
+      </w:r>
+      <w:r>
+        <w:rPr>
+          <w:rFonts w:asciiTheme="majorHAnsi" w:hAnsiTheme="majorHAnsi" w:cstheme="majorHAnsi"/>
+          <w:b/>
+          <w:bCs/>
+          <w:color w:val="00B050"/>
+          <w:sz w:val="22"/>
+          <w:szCs w:val="22"/>
+        </w:rPr>
+        <w:br/>
+      </w:r>
+      <w:r>
+        <w:rPr>
+          <w:rFonts w:asciiTheme="majorHAnsi" w:hAnsiTheme="majorHAnsi" w:cstheme="majorHAnsi"/>
+          <w:i/>
+          <w:iCs/>
+          <w:sz w:val="20"/>
+          <w:szCs w:val="20"/>
+        </w:rPr>
+        <w:t xml:space="preserve">How can I design and train a </w:t>
+      </w:r>
+      <w:r>
+        <w:rPr>
+          <w:rFonts w:asciiTheme="majorHAnsi" w:hAnsiTheme="majorHAnsi" w:cstheme="majorHAnsi"/>
+          <w:i/>
+          <w:iCs/>
+          <w:color w:val="00B050"/>
+          <w:sz w:val="20"/>
+          <w:szCs w:val="20"/>
+        </w:rPr>
+        <w:t>machine learning algorithm</w:t>
+      </w:r>
+      <w:r>
+        <w:rPr>
+          <w:rFonts w:asciiTheme="majorHAnsi" w:hAnsiTheme="majorHAnsi" w:cstheme="majorHAnsi"/>
+          <w:i/>
+          <w:iCs/>
+          <w:sz w:val="20"/>
+          <w:szCs w:val="20"/>
+        </w:rPr>
+        <w:t xml:space="preserve"> that can effectively and consistently balance a pendulum on a moving cart in a 2d physics simulation</w:t>
+      </w:r>
+    </w:p>
+    <w:p>
+      <w:pPr>
+        <w:spacing w:line="240" w:lineRule="auto"/>
+        <w:rPr>
+          <w:rFonts w:asciiTheme="majorHAnsi" w:hAnsiTheme="majorHAnsi" w:cstheme="majorHAnsi"/>
+          <w:b/>
+          <w:bCs/>
+          <w:color w:val="FF0000"/>
+          <w:sz w:val="22"/>
+          <w:szCs w:val="22"/>
+        </w:rPr>
+      </w:pPr>
+    </w:p>
+    <w:p>
+      <w:pPr>
+        <w:spacing w:line="240" w:lineRule="auto"/>
+        <w:rPr>
+          <w:rFonts w:asciiTheme="majorHAnsi" w:hAnsiTheme="majorHAnsi" w:cstheme="majorHAnsi"/>
+          <w:b/>
+          <w:bCs/>
+          <w:color w:val="FF0000"/>
+          <w:sz w:val="22"/>
+          <w:szCs w:val="22"/>
+        </w:rPr>
+      </w:pPr>
+    </w:p>
+    <w:p>
+      <w:pPr>
+        <w:spacing w:after="0" w:line="240" w:lineRule="auto"/>
+        <w:jc w:val="both"/>
+        <w:rPr>
+          <w:rFonts w:asciiTheme="majorHAnsi" w:hAnsiTheme="majorHAnsi" w:cstheme="majorHAnsi"/>
+          <w:b/>
+          <w:bCs/>
+          <w:sz w:val="22"/>
+          <w:szCs w:val="22"/>
+        </w:rPr>
+      </w:pPr>
+      <w:r>
+        <w:rPr>
+          <w:rFonts w:asciiTheme="majorHAnsi" w:hAnsiTheme="majorHAnsi" w:cstheme="majorHAnsi"/>
+          <w:b/>
+          <w:bCs/>
+          <w:color w:val="00B0F0"/>
+          <w:sz w:val="22"/>
+          <w:szCs w:val="22"/>
+        </w:rPr>
+        <w:t>How can I choose and design the various  functions of, and apply an MLA into my chosen cart pendulum simulation</w:t>
+      </w:r>
+      <w:r>
+        <w:rPr>
+          <w:rFonts w:asciiTheme="majorHAnsi" w:hAnsiTheme="majorHAnsi" w:cstheme="majorHAnsi"/>
+          <w:b/>
+          <w:bCs/>
+          <w:color w:val="00B0F0"/>
+          <w:sz w:val="22"/>
+          <w:szCs w:val="22"/>
+        </w:rPr>
+        <w:t>?</w:t>
+      </w:r>
+    </w:p>
+    <w:p>
+      <w:pPr>
+        <w:spacing w:line="240" w:lineRule="auto"/>
+        <w:jc w:val="both"/>
+        <w:rPr>
+          <w:rFonts w:asciiTheme="majorHAnsi" w:hAnsiTheme="majorHAnsi" w:cstheme="majorHAnsi"/>
+          <w:i/>
+          <w:iCs/>
+          <w:sz w:val="20"/>
+          <w:szCs w:val="20"/>
+        </w:rPr>
+      </w:pPr>
+      <w:r>
+        <w:rPr>
+          <w:rFonts w:asciiTheme="majorHAnsi" w:hAnsiTheme="majorHAnsi" w:cstheme="majorHAnsi"/>
+          <w:i/>
+          <w:iCs/>
+          <w:color w:val="00B0F0"/>
+          <w:sz w:val="20"/>
+          <w:szCs w:val="20"/>
+        </w:rPr>
+        <w:t xml:space="preserve">How can I design and train a </w:t>
+      </w:r>
+      <w:r>
+        <w:rPr>
+          <w:rFonts w:asciiTheme="majorHAnsi" w:hAnsiTheme="majorHAnsi" w:cstheme="majorHAnsi"/>
+          <w:i/>
+          <w:iCs/>
+          <w:sz w:val="20"/>
+          <w:szCs w:val="20"/>
+        </w:rPr>
+        <w:t>machine learning algorithm that can effectively and consistently balance a pendulum on a moving cart in a 2d physics simulation</w:t>
+      </w:r>
+    </w:p>
+    <w:p>
+      <w:pPr>
+        <w:spacing w:after="0" w:line="240" w:lineRule="auto"/>
+        <w:jc w:val="both"/>
+        <w:rPr>
+          <w:rFonts w:asciiTheme="majorHAnsi" w:hAnsiTheme="majorHAnsi" w:cstheme="majorHAnsi"/>
+          <w:i/>
+          <w:iCs/>
+          <w:sz w:val="20"/>
+          <w:szCs w:val="20"/>
+        </w:rPr>
+      </w:pPr>
+    </w:p>
+    <w:p>
+      <w:pPr>
+        <w:spacing w:after="0" w:line="240" w:lineRule="auto"/>
+        <w:jc w:val="both"/>
+        <w:rPr>
+          <w:rFonts w:asciiTheme="majorHAnsi" w:hAnsiTheme="majorHAnsi" w:cstheme="majorHAnsi"/>
+          <w:i/>
+          <w:iCs/>
+          <w:sz w:val="20"/>
+          <w:szCs w:val="20"/>
+        </w:rPr>
+      </w:pPr>
+    </w:p>
+    <w:p>
+      <w:pPr>
+        <w:spacing w:after="0" w:line="240" w:lineRule="auto"/>
+        <w:jc w:val="both"/>
+        <w:rPr>
+          <w:rFonts w:asciiTheme="majorHAnsi" w:hAnsiTheme="majorHAnsi" w:cstheme="majorHAnsi"/>
+          <w:b/>
+          <w:bCs/>
+          <w:sz w:val="20"/>
+          <w:szCs w:val="20"/>
+        </w:rPr>
+      </w:pPr>
+    </w:p>
+    <w:p>
+      <w:pPr>
+        <w:spacing w:after="0" w:line="240" w:lineRule="auto"/>
+        <w:jc w:val="both"/>
+        <w:rPr>
+          <w:rFonts w:asciiTheme="majorHAnsi" w:hAnsiTheme="majorHAnsi" w:cstheme="majorHAnsi"/>
+          <w:b/>
+          <w:bCs/>
+          <w:color w:val="7030A0"/>
+          <w:sz w:val="22"/>
+          <w:szCs w:val="22"/>
+        </w:rPr>
+      </w:pPr>
+      <w:commentRangeStart w:id="19"/>
+      <w:commentRangeStart w:id="20"/>
+      <w:r>
+        <w:rPr>
+          <w:rFonts w:asciiTheme="majorHAnsi" w:hAnsiTheme="majorHAnsi" w:cstheme="majorHAnsi"/>
+          <w:b/>
+          <w:bCs/>
+          <w:color w:val="7030A0"/>
+          <w:sz w:val="22"/>
+          <w:szCs w:val="22"/>
+        </w:rPr>
+        <w:t>How can I train and test an applied MLA to my cart pendulum simulation, ensuring it effectively and consistently balances the pendulum</w:t>
+      </w:r>
+      <w:commentRangeEnd w:id="19"/>
+      <w:r>
+        <w:rPr>
+          <w:rStyle w:val="CommentReference"/>
+          <w:rFonts w:asciiTheme="majorHAnsi" w:hAnsiTheme="majorHAnsi" w:cstheme="majorHAnsi"/>
+          <w:b/>
+          <w:bCs/>
+          <w:sz w:val="22"/>
+          <w:szCs w:val="22"/>
+        </w:rPr>
+        <w:commentReference w:id="19"/>
+      </w:r>
+      <w:commentRangeEnd w:id="20"/>
+      <w:r>
+        <w:rPr>
+          <w:rStyle w:val="CommentReference"/>
+          <w:rFonts w:asciiTheme="majorHAnsi" w:hAnsiTheme="majorHAnsi" w:cstheme="majorHAnsi"/>
+          <w:b/>
+          <w:bCs/>
+          <w:sz w:val="22"/>
+          <w:szCs w:val="22"/>
+        </w:rPr>
+        <w:commentReference w:id="20"/>
+      </w:r>
+      <w:r>
+        <w:rPr>
+          <w:rFonts w:asciiTheme="majorHAnsi" w:hAnsiTheme="majorHAnsi" w:cstheme="majorHAnsi"/>
+          <w:b/>
+          <w:bCs/>
+          <w:color w:val="7030A0"/>
+          <w:sz w:val="22"/>
+          <w:szCs w:val="22"/>
+        </w:rPr>
+        <w:t>?</w:t>
+      </w:r>
+    </w:p>
+    <w:p>
+      <w:pPr>
+        <w:spacing w:line="240" w:lineRule="auto"/>
+        <w:jc w:val="both"/>
+        <w:rPr>
+          <w:rFonts w:asciiTheme="majorHAnsi" w:hAnsiTheme="majorHAnsi" w:cstheme="majorHAnsi"/>
+          <w:i/>
+          <w:iCs/>
+          <w:sz w:val="20"/>
+          <w:szCs w:val="20"/>
+        </w:rPr>
+      </w:pPr>
+      <w:r>
+        <w:rPr>
+          <w:rFonts w:asciiTheme="majorHAnsi" w:hAnsiTheme="majorHAnsi" w:cstheme="majorHAnsi"/>
+          <w:i/>
+          <w:iCs/>
+          <w:sz w:val="20"/>
+          <w:szCs w:val="20"/>
+        </w:rPr>
+        <w:t xml:space="preserve">How can I design and train a machine learning algorithm </w:t>
+      </w:r>
+      <w:r>
+        <w:rPr>
+          <w:rFonts w:asciiTheme="majorHAnsi" w:hAnsiTheme="majorHAnsi" w:cstheme="majorHAnsi"/>
+          <w:i/>
+          <w:iCs/>
+          <w:color w:val="7030A0"/>
+          <w:sz w:val="20"/>
+          <w:szCs w:val="20"/>
+        </w:rPr>
+        <w:t>that can effectively and consistently</w:t>
+      </w:r>
+      <w:r>
+        <w:rPr>
+          <w:rFonts w:asciiTheme="majorHAnsi" w:hAnsiTheme="majorHAnsi" w:cstheme="majorHAnsi"/>
+          <w:i/>
+          <w:iCs/>
+          <w:sz w:val="20"/>
+          <w:szCs w:val="20"/>
+        </w:rPr>
+        <w:t xml:space="preserve"> </w:t>
+      </w:r>
+      <w:r>
+        <w:rPr>
+          <w:rFonts w:asciiTheme="majorHAnsi" w:hAnsiTheme="majorHAnsi" w:cstheme="majorHAnsi"/>
+          <w:i/>
+          <w:iCs/>
+          <w:color w:val="7030A0"/>
+          <w:sz w:val="20"/>
+          <w:szCs w:val="20"/>
+        </w:rPr>
+        <w:t>balance a</w:t>
+      </w:r>
+      <w:r>
+        <w:rPr>
+          <w:rFonts w:asciiTheme="majorHAnsi" w:hAnsiTheme="majorHAnsi" w:cstheme="majorHAnsi"/>
+          <w:i/>
+          <w:iCs/>
+          <w:sz w:val="20"/>
+          <w:szCs w:val="20"/>
+        </w:rPr>
+        <w:t xml:space="preserve"> pendulum on a moving cart in a 2d physics simulation</w:t>
+      </w:r>
+    </w:p>
+    <w:p>
+      <w:pPr>
+        <w:spacing w:after="0" w:line="240" w:lineRule="auto"/>
+        <w:jc w:val="both"/>
+        <w:rPr>
+          <w:rFonts w:asciiTheme="majorHAnsi" w:hAnsiTheme="majorHAnsi" w:cstheme="majorHAnsi"/>
+          <w:b/>
+          <w:bCs/>
+          <w:sz w:val="20"/>
+          <w:szCs w:val="20"/>
+        </w:rPr>
+      </w:pPr>
+    </w:p>
+    <w:p>
+      <w:pPr>
+        <w:spacing w:after="0" w:line="240" w:lineRule="auto"/>
+        <w:jc w:val="both"/>
+        <w:rPr>
+          <w:rFonts w:asciiTheme="majorHAnsi" w:hAnsiTheme="majorHAnsi" w:cstheme="majorHAnsi"/>
+          <w:b/>
+          <w:bCs/>
+          <w:sz w:val="20"/>
+          <w:szCs w:val="20"/>
+        </w:rPr>
+      </w:pPr>
+    </w:p>
+    <w:p>
+      <w:pPr>
+        <w:spacing w:after="0" w:line="240" w:lineRule="auto"/>
+        <w:jc w:val="both"/>
+        <w:rPr>
+          <w:rFonts w:asciiTheme="majorHAnsi" w:hAnsiTheme="majorHAnsi" w:cstheme="majorHAnsi"/>
+          <w:b/>
+          <w:bCs/>
+          <w:sz w:val="20"/>
+          <w:szCs w:val="20"/>
+        </w:rPr>
+      </w:pPr>
+    </w:p>
+    <w:p>
+      <w:pPr>
+        <w:spacing w:after="0" w:line="240" w:lineRule="auto"/>
+        <w:jc w:val="both"/>
+        <w:rPr>
+          <w:rFonts w:asciiTheme="majorHAnsi" w:hAnsiTheme="majorHAnsi" w:cstheme="majorHAnsi"/>
+          <w:b/>
+          <w:bCs/>
+          <w:sz w:val="20"/>
+          <w:szCs w:val="20"/>
+        </w:rPr>
+      </w:pPr>
+    </w:p>
+    <w:p>
+      <w:pPr>
+        <w:spacing w:after="0" w:line="240" w:lineRule="auto"/>
+        <w:jc w:val="both"/>
+        <w:rPr>
+          <w:rFonts w:asciiTheme="majorHAnsi" w:hAnsiTheme="majorHAnsi" w:cstheme="majorHAnsi"/>
+          <w:b/>
+          <w:bCs/>
+          <w:sz w:val="20"/>
+          <w:szCs w:val="20"/>
+        </w:rPr>
+      </w:pPr>
+    </w:p>
+    <w:p>
+      <w:pPr>
+        <w:spacing w:after="0" w:line="240" w:lineRule="auto"/>
+        <w:jc w:val="both"/>
+        <w:rPr>
+          <w:rFonts w:asciiTheme="majorHAnsi" w:hAnsiTheme="majorHAnsi" w:cstheme="majorHAnsi"/>
+          <w:b/>
+          <w:bCs/>
+          <w:sz w:val="20"/>
+          <w:szCs w:val="20"/>
+        </w:rPr>
+      </w:pPr>
+    </w:p>
+    <w:p>
+      <w:pPr>
+        <w:spacing w:after="0" w:line="240" w:lineRule="auto"/>
+        <w:jc w:val="both"/>
+        <w:rPr>
+          <w:rFonts w:asciiTheme="majorHAnsi" w:hAnsiTheme="majorHAnsi" w:cstheme="majorHAnsi"/>
+          <w:b/>
+          <w:bCs/>
+          <w:sz w:val="20"/>
+          <w:szCs w:val="20"/>
+        </w:rPr>
+      </w:pPr>
+    </w:p>
+    <w:p>
+      <w:pPr>
+        <w:spacing w:after="0" w:line="240" w:lineRule="auto"/>
+        <w:jc w:val="both"/>
+        <w:rPr>
+          <w:rFonts w:asciiTheme="majorHAnsi" w:hAnsiTheme="majorHAnsi" w:cstheme="majorHAnsi"/>
+          <w:b/>
+          <w:bCs/>
+          <w:sz w:val="20"/>
+          <w:szCs w:val="20"/>
+        </w:rPr>
+      </w:pPr>
+    </w:p>
+    <w:p>
+      <w:pPr>
+        <w:spacing w:after="0" w:line="240" w:lineRule="auto"/>
+        <w:jc w:val="both"/>
+        <w:rPr>
+          <w:rFonts w:asciiTheme="majorHAnsi" w:hAnsiTheme="majorHAnsi" w:cstheme="majorHAnsi"/>
+          <w:b/>
+          <w:bCs/>
+          <w:sz w:val="20"/>
+          <w:szCs w:val="20"/>
+        </w:rPr>
+      </w:pPr>
+    </w:p>
+    <w:p>
+      <w:pPr>
+        <w:spacing w:after="0" w:line="240" w:lineRule="auto"/>
+        <w:jc w:val="both"/>
+        <w:rPr>
+          <w:rFonts w:asciiTheme="majorHAnsi" w:hAnsiTheme="majorHAnsi" w:cstheme="majorHAnsi"/>
+          <w:b/>
+          <w:bCs/>
+          <w:sz w:val="20"/>
+          <w:szCs w:val="20"/>
+        </w:rPr>
+      </w:pPr>
+    </w:p>
+    <w:p>
+      <w:pPr>
+        <w:spacing w:after="0" w:line="240" w:lineRule="auto"/>
+        <w:jc w:val="both"/>
+        <w:rPr>
+          <w:rFonts w:asciiTheme="majorHAnsi" w:hAnsiTheme="majorHAnsi" w:cstheme="majorHAnsi"/>
+          <w:b/>
+          <w:bCs/>
           <w:sz w:val="20"/>
           <w:szCs w:val="20"/>
         </w:rPr>
@@ -6394,6 +7335,46 @@
       </w:r>
       <w:r>
         <w:t>Action research. What I am going to be investigating will be what I investigate in each sub-question. Eg, building or finding a physics simulation is what question 1 is looking at</w:t>
+      </w:r>
+    </w:p>
+  </w:comment>
+  <w:comment w:id="19" w:author="Bronwyn Waldeck [2]" w:date="2024-08-02T16:20:00Z" w:initials="BW">
+    <w:p>
+      <w:pPr>
+        <w:pStyle w:val="CommentText"/>
+      </w:pPr>
+      <w:r>
+        <w:rPr>
+          <w:rStyle w:val="CommentReference"/>
+        </w:rPr>
+        <w:annotationRef/>
+      </w:r>
+      <w:r>
+        <w:t>I am wondering if you need to change the order to match the Research question - e.g. blue comes first, then green, etc</w:t>
+      </w:r>
+    </w:p>
+    <w:p>
+      <w:pPr>
+        <w:pStyle w:val="CommentText"/>
+      </w:pPr>
+      <w:r>
+        <w:t xml:space="preserve"> </w:t>
+      </w:r>
+    </w:p>
+  </w:comment>
+  <w:comment w:id="20" w:author="Malachi Halliwell" w:date="2024-08-03T20:51:00Z" w:initials="MH">
+    <w:p>
+      <w:pPr>
+        <w:pStyle w:val="CommentText"/>
+      </w:pPr>
+      <w:r>
+        <w:rPr>
+          <w:rStyle w:val="CommentReference"/>
+        </w:rPr>
+        <w:annotationRef/>
+      </w:r>
+      <w:r>
+        <w:t>Likely going to need to re-word research question</w:t>
       </w:r>
     </w:p>
   </w:comment>
@@ -6421,6 +7402,8 @@
   <w15:commentEx w15:paraId="7E02FAB3" w15:paraIdParent="18CCA5D7" w15:done="1"/>
   <w15:commentEx w15:paraId="651C89AD" w15:done="1"/>
   <w15:commentEx w15:paraId="12DAA757" w15:paraIdParent="651C89AD" w15:done="1"/>
+  <w15:commentEx w15:paraId="68FB48FE" w15:done="1"/>
+  <w15:commentEx w15:paraId="0B2C27D8" w15:paraIdParent="68FB48FE" w15:done="1"/>
 </w15:commentsEx>
 </file>
 
@@ -6434,6 +7417,8 @@
   <w16cex:commentExtensible w16cex:durableId="64D650ED" w16cex:dateUtc="2024-08-03T11:21:00Z"/>
   <w16cex:commentExtensible w16cex:durableId="64495A04" w16cex:dateUtc="2024-08-02T06:58:00Z"/>
   <w16cex:commentExtensible w16cex:durableId="386AEB3D" w16cex:dateUtc="2024-08-03T11:24:00Z"/>
+  <w16cex:commentExtensible w16cex:durableId="7FE6CC68" w16cex:dateUtc="2024-08-02T06:50:00Z"/>
+  <w16cex:commentExtensible w16cex:durableId="546BDDFE" w16cex:dateUtc="2024-08-03T11:21:00Z"/>
 </w16cex:commentsExtensible>
 </file>
 
@@ -6458,6 +7443,8 @@
   <w16cid:commentId w16cid:paraId="7E02FAB3" w16cid:durableId="64D650ED"/>
   <w16cid:commentId w16cid:paraId="651C89AD" w16cid:durableId="64495A04"/>
   <w16cid:commentId w16cid:paraId="12DAA757" w16cid:durableId="386AEB3D"/>
+  <w16cid:commentId w16cid:paraId="68FB48FE" w16cid:durableId="7FE6CC68"/>
+  <w16cid:commentId w16cid:paraId="0B2C27D8" w16cid:durableId="546BDDFE"/>
 </w16cid:commentsIds>
 </file>
 
@@ -7439,7 +8426,7 @@
   <w:style w:type="paragraph" w:default="1" w:styleId="Normal">
     <w:name w:val="Normal"/>
     <w:qFormat/>
-    <w:rsid w:val="00CA129B"/>
+    <w:rsid w:val="00443084"/>
   </w:style>
   <w:style w:type="paragraph" w:styleId="Heading1">
     <w:name w:val="heading 1"/>

</xml_diff>

<commit_message>
idek what i changed its been so long
</commit_message>
<xml_diff>
--- a/Documentation/Folio/357899H-2RP10-AT1-Folio-MH.docx
+++ b/Documentation/Folio/357899H-2RP10-AT1-Folio-MH.docx
@@ -3060,7 +3060,7 @@
                 <w:sz w:val="20"/>
                 <w:szCs w:val="20"/>
               </w:rPr>
-              <w:t xml:space="preserve"> function</w:t>
+              <w:t>function</w:t>
             </w:r>
             <w:r>
               <w:rPr>
@@ -3215,15 +3215,15 @@
         <mc:AlternateContent>
           <mc:Choice Requires="wps">
             <w:drawing>
-              <wp:anchor distT="45720" distB="45720" distL="114300" distR="114300" simplePos="0" relativeHeight="251663360" behindDoc="0" locked="0" layoutInCell="1" allowOverlap="1" wp14:anchorId="09BD3E57" wp14:editId="410FF456">
+              <wp:anchor distT="45720" distB="45720" distL="114300" distR="114300" simplePos="0" relativeHeight="251663360" behindDoc="0" locked="0" layoutInCell="1" allowOverlap="1" wp14:anchorId="09BD3E57" wp14:editId="6DEB4FAF">
                 <wp:simplePos x="0" y="0"/>
                 <wp:positionH relativeFrom="margin">
-                  <wp:posOffset>4286250</wp:posOffset>
+                  <wp:posOffset>4329430</wp:posOffset>
                 </wp:positionH>
                 <wp:positionV relativeFrom="paragraph">
-                  <wp:posOffset>1887855</wp:posOffset>
+                  <wp:posOffset>1885950</wp:posOffset>
                 </wp:positionV>
-                <wp:extent cx="2518410" cy="477520"/>
+                <wp:extent cx="2477135" cy="614045"/>
                 <wp:effectExtent l="0" t="0" r="0" b="0"/>
                 <wp:wrapSquare wrapText="bothSides"/>
                 <wp:docPr id="739339664" name="Text Box 2"/>
@@ -3239,7 +3239,7 @@
                       <wps:spPr bwMode="auto">
                         <a:xfrm>
                           <a:off x="0" y="0"/>
-                          <a:ext cx="2518410" cy="477520"/>
+                          <a:ext cx="2477135" cy="614045"/>
                         </a:xfrm>
                         <a:prstGeom prst="rect">
                           <a:avLst/>
@@ -3367,7 +3367,7 @@
           </mc:Choice>
           <mc:Fallback>
             <w:pict>
-              <v:shape w14:anchorId="09BD3E57" id="_x0000_s1027" type="#_x0000_t202" style="position:absolute;left:0;text-align:left;margin-left:337.5pt;margin-top:148.65pt;width:198.3pt;height:37.6pt;z-index:251663360;visibility:visible;mso-wrap-style:square;mso-width-percent:0;mso-height-percent:0;mso-wrap-distance-left:9pt;mso-wrap-distance-top:3.6pt;mso-wrap-distance-right:9pt;mso-wrap-distance-bottom:3.6pt;mso-position-horizontal:absolute;mso-position-horizontal-relative:margin;mso-position-vertical:absolute;mso-position-vertical-relative:text;mso-width-percent:0;mso-height-percent:0;mso-width-relative:margin;mso-height-relative:margin;v-text-anchor:top" o:gfxdata="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" filled="f" stroked="f">
+              <v:shape w14:anchorId="09BD3E57" id="_x0000_s1027" type="#_x0000_t202" style="position:absolute;left:0;text-align:left;margin-left:340.9pt;margin-top:148.5pt;width:195.05pt;height:48.35pt;z-index:251663360;visibility:visible;mso-wrap-style:square;mso-width-percent:0;mso-height-percent:0;mso-wrap-distance-left:9pt;mso-wrap-distance-top:3.6pt;mso-wrap-distance-right:9pt;mso-wrap-distance-bottom:3.6pt;mso-position-horizontal:absolute;mso-position-horizontal-relative:margin;mso-position-vertical:absolute;mso-position-vertical-relative:text;mso-width-percent:0;mso-height-percent:0;mso-width-relative:margin;mso-height-relative:margin;v-text-anchor:top" o:gfxdata="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" filled="f" stroked="f">
                 <v:textbox>
                   <w:txbxContent>
                     <w:p>
@@ -3481,15 +3481,15 @@
           <w:lang w:eastAsia="en-AU"/>
         </w:rPr>
         <w:drawing>
-          <wp:anchor distT="0" distB="0" distL="114300" distR="114300" simplePos="0" relativeHeight="251661312" behindDoc="0" locked="0" layoutInCell="1" allowOverlap="1" wp14:anchorId="2067EB64" wp14:editId="06BAA31B">
+          <wp:anchor distT="0" distB="0" distL="114300" distR="114300" simplePos="0" relativeHeight="251661312" behindDoc="0" locked="0" layoutInCell="1" allowOverlap="1" wp14:anchorId="2067EB64" wp14:editId="508E5D53">
             <wp:simplePos x="0" y="0"/>
             <wp:positionH relativeFrom="margin">
-              <wp:posOffset>4291965</wp:posOffset>
+              <wp:posOffset>4304665</wp:posOffset>
             </wp:positionH>
             <wp:positionV relativeFrom="paragraph">
-              <wp:posOffset>54610</wp:posOffset>
+              <wp:posOffset>52070</wp:posOffset>
             </wp:positionV>
-            <wp:extent cx="2350135" cy="1879600"/>
+            <wp:extent cx="2334895" cy="1879600"/>
             <wp:effectExtent l="0" t="0" r="0" b="0"/>
             <wp:wrapSquare wrapText="bothSides"/>
             <wp:docPr id="564570761" name="Picture 2" descr="A black background with text&#10;&#10;Description automatically generated"/>
@@ -3518,7 +3518,7 @@
                   <pic:spPr>
                     <a:xfrm>
                       <a:off x="0" y="0"/>
-                      <a:ext cx="2350135" cy="1879600"/>
+                      <a:ext cx="2334895" cy="1879600"/>
                     </a:xfrm>
                     <a:prstGeom prst="rect">
                       <a:avLst/>
@@ -3776,10 +3776,27 @@
       <w:r>
         <w:rPr>
           <w:rFonts w:asciiTheme="majorHAnsi" w:hAnsiTheme="majorHAnsi" w:cstheme="majorHAnsi"/>
-          <w:sz w:val="20"/>
-          <w:szCs w:val="20"/>
-        </w:rPr>
-        <w:t>).</w:t>
+          <w:color w:val="00B0F0"/>
+          <w:sz w:val="20"/>
+          <w:szCs w:val="20"/>
+        </w:rPr>
+        <w:t xml:space="preserve"> </w:t>
+      </w:r>
+      <w:r>
+        <w:rPr>
+          <w:rFonts w:asciiTheme="majorHAnsi" w:hAnsiTheme="majorHAnsi" w:cstheme="majorHAnsi"/>
+          <w:sz w:val="20"/>
+          <w:szCs w:val="20"/>
+        </w:rPr>
+        <w:t>rese</w:t>
+      </w:r>
+      <w:r>
+        <w:rPr>
+          <w:rFonts w:asciiTheme="majorHAnsi" w:hAnsiTheme="majorHAnsi" w:cstheme="majorHAnsi"/>
+          <w:sz w:val="20"/>
+          <w:szCs w:val="20"/>
+        </w:rPr>
+        <w:t>arch)</w:t>
       </w:r>
     </w:p>
     <w:tbl>
@@ -4641,18 +4658,47 @@
                 <w:sz w:val="20"/>
                 <w:szCs w:val="20"/>
               </w:rPr>
-              <w:t xml:space="preserve"> After talking to Tim Ruscica (author), </w:t>
-            </w:r>
-            <w:r>
-              <w:rPr>
-                <w:rFonts w:asciiTheme="majorHAnsi" w:hAnsiTheme="majorHAnsi" w:cstheme="majorHAnsi"/>
-                <w:b/>
-                <w:bCs/>
-                <w:sz w:val="20"/>
-                <w:szCs w:val="20"/>
-                <w:u w:val="single"/>
-              </w:rPr>
-              <w:t>&lt;DID BRO ALLOW ME TO USE CODE OR NOT?</w:t>
+              <w:t xml:space="preserve"> After talking to Tim Ruscica (author)</w:t>
+            </w:r>
+            <w:r>
+              <w:rPr>
+                <w:rFonts w:asciiTheme="majorHAnsi" w:hAnsiTheme="majorHAnsi" w:cstheme="majorHAnsi" w:hint="eastAsia"/>
+                <w:sz w:val="20"/>
+                <w:szCs w:val="20"/>
+              </w:rPr>
+              <w:t xml:space="preserve">, </w:t>
+            </w:r>
+            <w:r>
+              <w:rPr>
+                <w:rFonts w:asciiTheme="majorHAnsi" w:hAnsiTheme="majorHAnsi" w:cstheme="majorHAnsi"/>
+                <w:sz w:val="20"/>
+                <w:szCs w:val="20"/>
+              </w:rPr>
+              <w:t>I</w:t>
+            </w:r>
+            <w:r>
+              <w:rPr>
+                <w:rFonts w:asciiTheme="majorHAnsi" w:hAnsiTheme="majorHAnsi" w:cstheme="majorHAnsi" w:hint="eastAsia"/>
+                <w:sz w:val="20"/>
+                <w:szCs w:val="20"/>
+              </w:rPr>
+              <w:t xml:space="preserve"> have full permissions to the code aslong as </w:t>
+            </w:r>
+            <w:r>
+              <w:rPr>
+                <w:rFonts w:asciiTheme="majorHAnsi" w:hAnsiTheme="majorHAnsi" w:cstheme="majorHAnsi"/>
+                <w:sz w:val="20"/>
+                <w:szCs w:val="20"/>
+              </w:rPr>
+              <w:t>I</w:t>
+            </w:r>
+            <w:r>
+              <w:rPr>
+                <w:rFonts w:asciiTheme="majorHAnsi" w:hAnsiTheme="majorHAnsi" w:cstheme="majorHAnsi" w:hint="eastAsia"/>
+                <w:sz w:val="20"/>
+                <w:szCs w:val="20"/>
+              </w:rPr>
+              <w:t xml:space="preserve"> do not profit from using it.</w:t>
             </w:r>
           </w:p>
         </w:tc>
@@ -9172,7 +9218,7 @@
         <mc:AlternateContent>
           <mc:Choice Requires="wpg">
             <w:drawing>
-              <wp:anchor distT="0" distB="0" distL="114300" distR="114300" simplePos="0" relativeHeight="251669504" behindDoc="0" locked="0" layoutInCell="1" allowOverlap="1" wp14:anchorId="3C6F7FDB" wp14:editId="343BC66B">
+              <wp:anchor distT="0" distB="0" distL="114300" distR="114300" simplePos="0" relativeHeight="251669504" behindDoc="0" locked="0" layoutInCell="1" allowOverlap="1" wp14:anchorId="3C6F7FDB" wp14:editId="349314CA">
                 <wp:simplePos x="0" y="0"/>
                 <wp:positionH relativeFrom="margin">
                   <wp:align>right</wp:align>
@@ -9205,10 +9251,10 @@
                           </pic:cNvPicPr>
                         </pic:nvPicPr>
                         <pic:blipFill>
-                          <a:blip r:embed="rId29">
+                          <a:blip r:embed="rId29" cstate="screen">
                             <a:extLst>
                               <a:ext uri="{28A0092B-C50C-407E-A947-70E740481C1C}">
-                                <a14:useLocalDpi xmlns:a14="http://schemas.microsoft.com/office/drawing/2010/main" val="0"/>
+                                <a14:useLocalDpi xmlns:a14="http://schemas.microsoft.com/office/drawing/2010/main"/>
                               </a:ext>
                             </a:extLst>
                           </a:blip>
@@ -9364,7 +9410,7 @@
           </mc:Choice>
           <mc:Fallback>
             <w:pict>
-              <v:group w14:anchorId="3C6F7FDB" id="Group 4" o:spid="_x0000_s1031" style="position:absolute;margin-left:472.1pt;margin-top:7.65pt;width:523.3pt;height:322pt;z-index:251669504;mso-position-horizontal:right;mso-position-horizontal-relative:margin;mso-height-relative:margin" coordsize="66459,40894" o:gfxdata="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">
+              <v:group w14:anchorId="3C6F7FDB" id="Group 4" o:spid="_x0000_s1031" style="position:absolute;margin-left:472.1pt;margin-top:7.65pt;width:523.3pt;height:322pt;z-index:251669504;mso-position-horizontal:right;mso-position-horizontal-relative:margin;mso-height-relative:margin" coordsize="66459,40894" o:gfxdata="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">
                 <v:shape id="Picture 1" o:spid="_x0000_s1032" type="#_x0000_t75" alt="A computer screen shot of a program&#10;&#10;Description automatically generated" style="position:absolute;width:66459;height:40005;visibility:visible;mso-wrap-style:square" o:gfxdata="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">
                   <v:imagedata r:id="rId31" o:title="A computer screen shot of a program&#10;&#10;Description automatically generated"/>
                 </v:shape>
@@ -11461,15 +11507,6 @@
                                 <w:szCs w:val="20"/>
                               </w:rPr>
                               <w:br/>
-                            </w:r>
-                            <w:r>
-                              <w:rPr>
-                                <w:i/>
-                                <w:iCs/>
-                                <w:color w:val="FFFFFF" w:themeColor="background1"/>
-                                <w:sz w:val="20"/>
-                                <w:szCs w:val="20"/>
-                              </w:rPr>
                               <w:t>(</w:t>
                             </w:r>
                             <w:hyperlink r:id="rId33" w:history="1">
@@ -11653,15 +11690,6 @@
                           <w:szCs w:val="20"/>
                         </w:rPr>
                         <w:br/>
-                      </w:r>
-                      <w:r>
-                        <w:rPr>
-                          <w:i/>
-                          <w:iCs/>
-                          <w:color w:val="FFFFFF" w:themeColor="background1"/>
-                          <w:sz w:val="20"/>
-                          <w:szCs w:val="20"/>
-                        </w:rPr>
                         <w:t>(</w:t>
                       </w:r>
                       <w:hyperlink r:id="rId34" w:history="1">
@@ -11769,6 +11797,7 @@
       <w:r>
         <w:rPr>
           <w:rFonts w:asciiTheme="majorHAnsi" w:hAnsiTheme="majorHAnsi" w:cstheme="majorHAnsi"/>
+          <w:noProof/>
           <w:sz w:val="20"/>
           <w:szCs w:val="20"/>
         </w:rPr>

</xml_diff>